<commit_message>
Updated Requirements and Specifications with use cases.
</commit_message>
<xml_diff>
--- a/projectDocumentation/Requirements.docx
+++ b/projectDocumentation/Requirements.docx
@@ -212,7 +212,7 @@
       <w:r>
         <w:fldChar w:fldCharType="separate"/>
       </w:r>
-      <w:hyperlink w:anchor="_Toc444295994" w:history="1">
+      <w:hyperlink w:anchor="_Toc444352035" w:history="1">
         <w:r>
           <w:rPr>
             <w:rStyle w:val="Hyperlink"/>
@@ -236,7 +236,7 @@
           <w:rPr>
             <w:noProof/>
           </w:rPr>
-          <w:instrText xml:space="preserve"> PAGEREF _Toc444295994 \h </w:instrText>
+          <w:instrText xml:space="preserve"> PAGEREF _Toc444352035 \h </w:instrText>
         </w:r>
         <w:r>
           <w:rPr>
@@ -273,7 +273,7 @@
           <w:lang w:eastAsia="en-US"/>
         </w:rPr>
       </w:pPr>
-      <w:hyperlink w:anchor="_Toc444295995" w:history="1">
+      <w:hyperlink w:anchor="_Toc444352036" w:history="1">
         <w:r>
           <w:rPr>
             <w:rStyle w:val="Hyperlink"/>
@@ -297,7 +297,7 @@
           <w:rPr>
             <w:noProof/>
           </w:rPr>
-          <w:instrText xml:space="preserve"> PAGEREF _Toc444295995 \h </w:instrText>
+          <w:instrText xml:space="preserve"> PAGEREF _Toc444352036 \h </w:instrText>
         </w:r>
         <w:r>
           <w:rPr>
@@ -337,7 +337,7 @@
           <w:lang w:eastAsia="en-US"/>
         </w:rPr>
       </w:pPr>
-      <w:hyperlink w:anchor="_Toc444295996" w:history="1">
+      <w:hyperlink w:anchor="_Toc444352037" w:history="1">
         <w:r>
           <w:rPr>
             <w:rStyle w:val="Hyperlink"/>
@@ -361,7 +361,7 @@
           <w:rPr>
             <w:noProof/>
           </w:rPr>
-          <w:instrText xml:space="preserve"> PAGEREF _Toc444295996 \h </w:instrText>
+          <w:instrText xml:space="preserve"> PAGEREF _Toc444352037 \h </w:instrText>
         </w:r>
         <w:r>
           <w:rPr>
@@ -401,13 +401,13 @@
           <w:lang w:eastAsia="en-US"/>
         </w:rPr>
       </w:pPr>
-      <w:hyperlink w:anchor="_Toc444295997" w:history="1">
+      <w:hyperlink w:anchor="_Toc444352038" w:history="1">
         <w:r>
           <w:rPr>
             <w:rStyle w:val="Hyperlink"/>
             <w:noProof/>
           </w:rPr>
-          <w:t>Interview with Client/Questionear/…</w:t>
+          <w:t>Interview with Client</w:t>
         </w:r>
         <w:r>
           <w:rPr>
@@ -425,7 +425,7 @@
           <w:rPr>
             <w:noProof/>
           </w:rPr>
-          <w:instrText xml:space="preserve"> PAGEREF _Toc444295997 \h </w:instrText>
+          <w:instrText xml:space="preserve"> PAGEREF _Toc444352038 \h </w:instrText>
         </w:r>
         <w:r>
           <w:rPr>
@@ -462,7 +462,7 @@
           <w:lang w:eastAsia="en-US"/>
         </w:rPr>
       </w:pPr>
-      <w:hyperlink w:anchor="_Toc444295998" w:history="1">
+      <w:hyperlink w:anchor="_Toc444352039" w:history="1">
         <w:r>
           <w:rPr>
             <w:rStyle w:val="Hyperlink"/>
@@ -486,7 +486,7 @@
           <w:rPr>
             <w:noProof/>
           </w:rPr>
-          <w:instrText xml:space="preserve"> PAGEREF _Toc444295998 \h </w:instrText>
+          <w:instrText xml:space="preserve"> PAGEREF _Toc444352039 \h </w:instrText>
         </w:r>
         <w:r>
           <w:rPr>
@@ -503,7 +503,7 @@
           <w:rPr>
             <w:noProof/>
           </w:rPr>
-          <w:t>7</w:t>
+          <w:t>6</w:t>
         </w:r>
         <w:r>
           <w:rPr>
@@ -526,7 +526,7 @@
           <w:lang w:eastAsia="en-US"/>
         </w:rPr>
       </w:pPr>
-      <w:hyperlink w:anchor="_Toc444295999" w:history="1">
+      <w:hyperlink w:anchor="_Toc444352040" w:history="1">
         <w:r>
           <w:rPr>
             <w:rStyle w:val="Hyperlink"/>
@@ -550,7 +550,7 @@
           <w:rPr>
             <w:noProof/>
           </w:rPr>
-          <w:instrText xml:space="preserve"> PAGEREF _Toc444295999 \h </w:instrText>
+          <w:instrText xml:space="preserve"> PAGEREF _Toc444352040 \h </w:instrText>
         </w:r>
         <w:r>
           <w:rPr>
@@ -567,7 +567,7 @@
           <w:rPr>
             <w:noProof/>
           </w:rPr>
-          <w:t>7</w:t>
+          <w:t>6</w:t>
         </w:r>
         <w:r>
           <w:rPr>
@@ -590,7 +590,7 @@
           <w:lang w:eastAsia="en-US"/>
         </w:rPr>
       </w:pPr>
-      <w:hyperlink w:anchor="_Toc444296000" w:history="1">
+      <w:hyperlink w:anchor="_Toc444352041" w:history="1">
         <w:r>
           <w:rPr>
             <w:rStyle w:val="Hyperlink"/>
@@ -614,7 +614,7 @@
           <w:rPr>
             <w:noProof/>
           </w:rPr>
-          <w:instrText xml:space="preserve"> PAGEREF _Toc444296000 \h </w:instrText>
+          <w:instrText xml:space="preserve"> PAGEREF _Toc444352041 \h </w:instrText>
         </w:r>
         <w:r>
           <w:rPr>
@@ -631,7 +631,7 @@
           <w:rPr>
             <w:noProof/>
           </w:rPr>
-          <w:t>7</w:t>
+          <w:t>6</w:t>
         </w:r>
         <w:r>
           <w:rPr>
@@ -654,7 +654,7 @@
           <w:lang w:eastAsia="en-US"/>
         </w:rPr>
       </w:pPr>
-      <w:hyperlink w:anchor="_Toc444296001" w:history="1">
+      <w:hyperlink w:anchor="_Toc444352042" w:history="1">
         <w:r>
           <w:rPr>
             <w:rStyle w:val="Hyperlink"/>
@@ -678,7 +678,7 @@
           <w:rPr>
             <w:noProof/>
           </w:rPr>
-          <w:instrText xml:space="preserve"> PAGEREF _Toc444296001 \h </w:instrText>
+          <w:instrText xml:space="preserve"> PAGEREF _Toc444352042 \h </w:instrText>
         </w:r>
         <w:r>
           <w:rPr>
@@ -695,7 +695,7 @@
           <w:rPr>
             <w:noProof/>
           </w:rPr>
-          <w:t>7</w:t>
+          <w:t>6</w:t>
         </w:r>
         <w:r>
           <w:rPr>
@@ -718,7 +718,7 @@
           <w:lang w:eastAsia="en-US"/>
         </w:rPr>
       </w:pPr>
-      <w:hyperlink w:anchor="_Toc444296002" w:history="1">
+      <w:hyperlink w:anchor="_Toc444352043" w:history="1">
         <w:r>
           <w:rPr>
             <w:rStyle w:val="Hyperlink"/>
@@ -742,7 +742,7 @@
           <w:rPr>
             <w:noProof/>
           </w:rPr>
-          <w:instrText xml:space="preserve"> PAGEREF _Toc444296002 \h </w:instrText>
+          <w:instrText xml:space="preserve"> PAGEREF _Toc444352043 \h </w:instrText>
         </w:r>
         <w:r>
           <w:rPr>
@@ -759,7 +759,7 @@
           <w:rPr>
             <w:noProof/>
           </w:rPr>
-          <w:t>8</w:t>
+          <w:t>7</w:t>
         </w:r>
         <w:r>
           <w:rPr>
@@ -782,7 +782,7 @@
           <w:lang w:eastAsia="en-US"/>
         </w:rPr>
       </w:pPr>
-      <w:hyperlink w:anchor="_Toc444296003" w:history="1">
+      <w:hyperlink w:anchor="_Toc444352044" w:history="1">
         <w:r>
           <w:rPr>
             <w:rStyle w:val="Hyperlink"/>
@@ -806,7 +806,7 @@
           <w:rPr>
             <w:noProof/>
           </w:rPr>
-          <w:instrText xml:space="preserve"> PAGEREF _Toc444296003 \h </w:instrText>
+          <w:instrText xml:space="preserve"> PAGEREF _Toc444352044 \h </w:instrText>
         </w:r>
         <w:r>
           <w:rPr>
@@ -823,7 +823,7 @@
           <w:rPr>
             <w:noProof/>
           </w:rPr>
-          <w:t>8</w:t>
+          <w:t>7</w:t>
         </w:r>
         <w:r>
           <w:rPr>
@@ -846,7 +846,7 @@
           <w:lang w:eastAsia="en-US"/>
         </w:rPr>
       </w:pPr>
-      <w:hyperlink w:anchor="_Toc444296004" w:history="1">
+      <w:hyperlink w:anchor="_Toc444352045" w:history="1">
         <w:r>
           <w:rPr>
             <w:rStyle w:val="Hyperlink"/>
@@ -870,7 +870,7 @@
           <w:rPr>
             <w:noProof/>
           </w:rPr>
-          <w:instrText xml:space="preserve"> PAGEREF _Toc444296004 \h </w:instrText>
+          <w:instrText xml:space="preserve"> PAGEREF _Toc444352045 \h </w:instrText>
         </w:r>
         <w:r>
           <w:rPr>
@@ -887,7 +887,7 @@
           <w:rPr>
             <w:noProof/>
           </w:rPr>
-          <w:t>9</w:t>
+          <w:t>8</w:t>
         </w:r>
         <w:r>
           <w:rPr>
@@ -910,7 +910,7 @@
           <w:lang w:eastAsia="en-US"/>
         </w:rPr>
       </w:pPr>
-      <w:hyperlink w:anchor="_Toc444296005" w:history="1">
+      <w:hyperlink w:anchor="_Toc444352046" w:history="1">
         <w:r>
           <w:rPr>
             <w:rStyle w:val="Hyperlink"/>
@@ -934,7 +934,7 @@
           <w:rPr>
             <w:noProof/>
           </w:rPr>
-          <w:instrText xml:space="preserve"> PAGEREF _Toc444296005 \h </w:instrText>
+          <w:instrText xml:space="preserve"> PAGEREF _Toc444352046 \h </w:instrText>
         </w:r>
         <w:r>
           <w:rPr>
@@ -951,7 +951,7 @@
           <w:rPr>
             <w:noProof/>
           </w:rPr>
-          <w:t>10</w:t>
+          <w:t>9</w:t>
         </w:r>
         <w:r>
           <w:rPr>
@@ -974,7 +974,7 @@
           <w:lang w:eastAsia="en-US"/>
         </w:rPr>
       </w:pPr>
-      <w:hyperlink w:anchor="_Toc444296006" w:history="1">
+      <w:hyperlink w:anchor="_Toc444352047" w:history="1">
         <w:r>
           <w:rPr>
             <w:rStyle w:val="Hyperlink"/>
@@ -998,7 +998,7 @@
           <w:rPr>
             <w:noProof/>
           </w:rPr>
-          <w:instrText xml:space="preserve"> PAGEREF _Toc444296006 \h </w:instrText>
+          <w:instrText xml:space="preserve"> PAGEREF _Toc444352047 \h </w:instrText>
         </w:r>
         <w:r>
           <w:rPr>
@@ -1015,7 +1015,7 @@
           <w:rPr>
             <w:noProof/>
           </w:rPr>
-          <w:t>10</w:t>
+          <w:t>9</w:t>
         </w:r>
         <w:r>
           <w:rPr>
@@ -1038,7 +1038,7 @@
           <w:lang w:eastAsia="en-US"/>
         </w:rPr>
       </w:pPr>
-      <w:hyperlink w:anchor="_Toc444296007" w:history="1">
+      <w:hyperlink w:anchor="_Toc444352048" w:history="1">
         <w:r>
           <w:rPr>
             <w:rStyle w:val="Hyperlink"/>
@@ -1062,7 +1062,7 @@
           <w:rPr>
             <w:noProof/>
           </w:rPr>
-          <w:instrText xml:space="preserve"> PAGEREF _Toc444296007 \h </w:instrText>
+          <w:instrText xml:space="preserve"> PAGEREF _Toc444352048 \h </w:instrText>
         </w:r>
         <w:r>
           <w:rPr>
@@ -1079,7 +1079,7 @@
           <w:rPr>
             <w:noProof/>
           </w:rPr>
-          <w:t>11</w:t>
+          <w:t>10</w:t>
         </w:r>
         <w:r>
           <w:rPr>
@@ -1102,7 +1102,7 @@
           <w:lang w:eastAsia="en-US"/>
         </w:rPr>
       </w:pPr>
-      <w:hyperlink w:anchor="_Toc444296008" w:history="1">
+      <w:hyperlink w:anchor="_Toc444352049" w:history="1">
         <w:r>
           <w:rPr>
             <w:rStyle w:val="Hyperlink"/>
@@ -1126,7 +1126,7 @@
           <w:rPr>
             <w:noProof/>
           </w:rPr>
-          <w:instrText xml:space="preserve"> PAGEREF _Toc444296008 \h </w:instrText>
+          <w:instrText xml:space="preserve"> PAGEREF _Toc444352049 \h </w:instrText>
         </w:r>
         <w:r>
           <w:rPr>
@@ -1143,7 +1143,329 @@
           <w:rPr>
             <w:noProof/>
           </w:rPr>
+          <w:t>10</w:t>
+        </w:r>
+        <w:r>
+          <w:rPr>
+            <w:noProof/>
+          </w:rPr>
+          <w:fldChar w:fldCharType="end"/>
+        </w:r>
+      </w:hyperlink>
+    </w:p>
+    <w:p>
+      <w:pPr>
+        <w:pStyle w:val="TOC3"/>
+        <w:tabs>
+          <w:tab w:val="right" w:leader="dot" w:pos="8630"/>
+        </w:tabs>
+        <w:rPr>
+          <w:rFonts w:asciiTheme="minorHAnsi" w:eastAsiaTheme="minorEastAsia" w:hAnsiTheme="minorHAnsi" w:cstheme="minorBidi"/>
+          <w:noProof/>
+          <w:sz w:val="22"/>
+          <w:lang w:eastAsia="en-US"/>
+        </w:rPr>
+      </w:pPr>
+      <w:hyperlink w:anchor="_Toc444352050" w:history="1">
+        <w:r>
+          <w:rPr>
+            <w:rStyle w:val="Hyperlink"/>
+            <w:noProof/>
+          </w:rPr>
+          <w:t>Use Case 10</w:t>
+        </w:r>
+        <w:r>
+          <w:rPr>
+            <w:noProof/>
+          </w:rPr>
+          <w:tab/>
+        </w:r>
+        <w:r>
+          <w:rPr>
+            <w:noProof/>
+          </w:rPr>
+          <w:fldChar w:fldCharType="begin"/>
+        </w:r>
+        <w:r>
+          <w:rPr>
+            <w:noProof/>
+          </w:rPr>
+          <w:instrText xml:space="preserve"> PAGEREF _Toc444352050 \h </w:instrText>
+        </w:r>
+        <w:r>
+          <w:rPr>
+            <w:noProof/>
+          </w:rPr>
+        </w:r>
+        <w:r>
+          <w:rPr>
+            <w:noProof/>
+          </w:rPr>
+          <w:fldChar w:fldCharType="separate"/>
+        </w:r>
+        <w:r>
+          <w:rPr>
+            <w:noProof/>
+          </w:rPr>
           <w:t>11</w:t>
+        </w:r>
+        <w:r>
+          <w:rPr>
+            <w:noProof/>
+          </w:rPr>
+          <w:fldChar w:fldCharType="end"/>
+        </w:r>
+      </w:hyperlink>
+    </w:p>
+    <w:p>
+      <w:pPr>
+        <w:pStyle w:val="TOC3"/>
+        <w:tabs>
+          <w:tab w:val="right" w:leader="dot" w:pos="8630"/>
+        </w:tabs>
+        <w:rPr>
+          <w:rFonts w:asciiTheme="minorHAnsi" w:eastAsiaTheme="minorEastAsia" w:hAnsiTheme="minorHAnsi" w:cstheme="minorBidi"/>
+          <w:noProof/>
+          <w:sz w:val="22"/>
+          <w:lang w:eastAsia="en-US"/>
+        </w:rPr>
+      </w:pPr>
+      <w:hyperlink w:anchor="_Toc444352051" w:history="1">
+        <w:r>
+          <w:rPr>
+            <w:rStyle w:val="Hyperlink"/>
+            <w:noProof/>
+          </w:rPr>
+          <w:t>Use Case 11</w:t>
+        </w:r>
+        <w:bookmarkStart w:id="0" w:name="_GoBack"/>
+        <w:bookmarkEnd w:id="0"/>
+        <w:r>
+          <w:rPr>
+            <w:noProof/>
+          </w:rPr>
+          <w:tab/>
+        </w:r>
+        <w:r>
+          <w:rPr>
+            <w:noProof/>
+          </w:rPr>
+          <w:fldChar w:fldCharType="begin"/>
+        </w:r>
+        <w:r>
+          <w:rPr>
+            <w:noProof/>
+          </w:rPr>
+          <w:instrText xml:space="preserve"> PAGEREF _Toc444352051 \h </w:instrText>
+        </w:r>
+        <w:r>
+          <w:rPr>
+            <w:noProof/>
+          </w:rPr>
+        </w:r>
+        <w:r>
+          <w:rPr>
+            <w:noProof/>
+          </w:rPr>
+          <w:fldChar w:fldCharType="separate"/>
+        </w:r>
+        <w:r>
+          <w:rPr>
+            <w:noProof/>
+          </w:rPr>
+          <w:t>12</w:t>
+        </w:r>
+        <w:r>
+          <w:rPr>
+            <w:noProof/>
+          </w:rPr>
+          <w:fldChar w:fldCharType="end"/>
+        </w:r>
+      </w:hyperlink>
+    </w:p>
+    <w:p>
+      <w:pPr>
+        <w:pStyle w:val="TOC3"/>
+        <w:tabs>
+          <w:tab w:val="right" w:leader="dot" w:pos="8630"/>
+        </w:tabs>
+        <w:rPr>
+          <w:rFonts w:asciiTheme="minorHAnsi" w:eastAsiaTheme="minorEastAsia" w:hAnsiTheme="minorHAnsi" w:cstheme="minorBidi"/>
+          <w:noProof/>
+          <w:sz w:val="22"/>
+          <w:lang w:eastAsia="en-US"/>
+        </w:rPr>
+      </w:pPr>
+      <w:hyperlink w:anchor="_Toc444352052" w:history="1">
+        <w:r>
+          <w:rPr>
+            <w:rStyle w:val="Hyperlink"/>
+            <w:noProof/>
+          </w:rPr>
+          <w:t>Use Case 12</w:t>
+        </w:r>
+        <w:r>
+          <w:rPr>
+            <w:noProof/>
+          </w:rPr>
+          <w:tab/>
+        </w:r>
+        <w:r>
+          <w:rPr>
+            <w:noProof/>
+          </w:rPr>
+          <w:fldChar w:fldCharType="begin"/>
+        </w:r>
+        <w:r>
+          <w:rPr>
+            <w:noProof/>
+          </w:rPr>
+          <w:instrText xml:space="preserve"> PAGEREF _Toc444352052 \h </w:instrText>
+        </w:r>
+        <w:r>
+          <w:rPr>
+            <w:noProof/>
+          </w:rPr>
+        </w:r>
+        <w:r>
+          <w:rPr>
+            <w:noProof/>
+          </w:rPr>
+          <w:fldChar w:fldCharType="separate"/>
+        </w:r>
+        <w:r>
+          <w:rPr>
+            <w:noProof/>
+          </w:rPr>
+          <w:t>12</w:t>
+        </w:r>
+        <w:r>
+          <w:rPr>
+            <w:noProof/>
+          </w:rPr>
+          <w:fldChar w:fldCharType="end"/>
+        </w:r>
+      </w:hyperlink>
+    </w:p>
+    <w:p>
+      <w:pPr>
+        <w:pStyle w:val="TOC3"/>
+        <w:tabs>
+          <w:tab w:val="right" w:leader="dot" w:pos="8630"/>
+        </w:tabs>
+        <w:rPr>
+          <w:rFonts w:asciiTheme="minorHAnsi" w:eastAsiaTheme="minorEastAsia" w:hAnsiTheme="minorHAnsi" w:cstheme="minorBidi"/>
+          <w:noProof/>
+          <w:sz w:val="22"/>
+          <w:lang w:eastAsia="en-US"/>
+        </w:rPr>
+      </w:pPr>
+      <w:hyperlink w:anchor="_Toc444352053" w:history="1">
+        <w:r>
+          <w:rPr>
+            <w:rStyle w:val="Hyperlink"/>
+            <w:noProof/>
+          </w:rPr>
+          <w:t>Use Case 13</w:t>
+        </w:r>
+        <w:r>
+          <w:rPr>
+            <w:noProof/>
+          </w:rPr>
+          <w:tab/>
+        </w:r>
+        <w:r>
+          <w:rPr>
+            <w:noProof/>
+          </w:rPr>
+          <w:fldChar w:fldCharType="begin"/>
+        </w:r>
+        <w:r>
+          <w:rPr>
+            <w:noProof/>
+          </w:rPr>
+          <w:instrText xml:space="preserve"> PAGEREF _Toc444352053 \h </w:instrText>
+        </w:r>
+        <w:r>
+          <w:rPr>
+            <w:noProof/>
+          </w:rPr>
+        </w:r>
+        <w:r>
+          <w:rPr>
+            <w:noProof/>
+          </w:rPr>
+          <w:fldChar w:fldCharType="separate"/>
+        </w:r>
+        <w:r>
+          <w:rPr>
+            <w:noProof/>
+          </w:rPr>
+          <w:t>13</w:t>
+        </w:r>
+        <w:r>
+          <w:rPr>
+            <w:noProof/>
+          </w:rPr>
+          <w:fldChar w:fldCharType="end"/>
+        </w:r>
+      </w:hyperlink>
+    </w:p>
+    <w:p>
+      <w:pPr>
+        <w:pStyle w:val="TOC3"/>
+        <w:tabs>
+          <w:tab w:val="right" w:leader="dot" w:pos="8630"/>
+        </w:tabs>
+        <w:rPr>
+          <w:rFonts w:asciiTheme="minorHAnsi" w:eastAsiaTheme="minorEastAsia" w:hAnsiTheme="minorHAnsi" w:cstheme="minorBidi"/>
+          <w:noProof/>
+          <w:sz w:val="22"/>
+          <w:lang w:eastAsia="en-US"/>
+        </w:rPr>
+      </w:pPr>
+      <w:hyperlink w:anchor="_Toc444352054" w:history="1">
+        <w:r>
+          <w:rPr>
+            <w:rStyle w:val="Hyperlink"/>
+            <w:noProof/>
+          </w:rPr>
+          <w:t>Use Case 14</w:t>
+        </w:r>
+        <w:r>
+          <w:rPr>
+            <w:noProof/>
+          </w:rPr>
+          <w:tab/>
+        </w:r>
+        <w:r>
+          <w:rPr>
+            <w:noProof/>
+          </w:rPr>
+          <w:fldChar w:fldCharType="begin"/>
+        </w:r>
+        <w:r>
+          <w:rPr>
+            <w:noProof/>
+          </w:rPr>
+          <w:instrText xml:space="preserve"> PAGEREF _Toc444352054 \h </w:instrText>
+        </w:r>
+        <w:r>
+          <w:rPr>
+            <w:noProof/>
+          </w:rPr>
+        </w:r>
+        <w:r>
+          <w:rPr>
+            <w:noProof/>
+          </w:rPr>
+          <w:fldChar w:fldCharType="separate"/>
+        </w:r>
+        <w:r>
+          <w:rPr>
+            <w:noProof/>
+          </w:rPr>
+          <w:t>13</w:t>
         </w:r>
         <w:r>
           <w:rPr>
@@ -1163,7 +1485,7 @@
           <w:lang w:eastAsia="en-US"/>
         </w:rPr>
       </w:pPr>
-      <w:hyperlink w:anchor="_Toc444296009" w:history="1">
+      <w:hyperlink w:anchor="_Toc444352055" w:history="1">
         <w:r>
           <w:rPr>
             <w:rStyle w:val="Hyperlink"/>
@@ -1187,7 +1509,7 @@
           <w:rPr>
             <w:noProof/>
           </w:rPr>
-          <w:instrText xml:space="preserve"> PAGEREF _Toc444296009 \h </w:instrText>
+          <w:instrText xml:space="preserve"> PAGEREF _Toc444352055 \h </w:instrText>
         </w:r>
         <w:r>
           <w:rPr>
@@ -1204,7 +1526,7 @@
           <w:rPr>
             <w:noProof/>
           </w:rPr>
-          <w:t>13</w:t>
+          <w:t>15</w:t>
         </w:r>
         <w:r>
           <w:rPr>
@@ -1227,7 +1549,7 @@
           <w:lang w:eastAsia="en-US"/>
         </w:rPr>
       </w:pPr>
-      <w:hyperlink w:anchor="_Toc444296010" w:history="1">
+      <w:hyperlink w:anchor="_Toc444352056" w:history="1">
         <w:r>
           <w:rPr>
             <w:rStyle w:val="Hyperlink"/>
@@ -1251,7 +1573,7 @@
           <w:rPr>
             <w:noProof/>
           </w:rPr>
-          <w:instrText xml:space="preserve"> PAGEREF _Toc444296010 \h </w:instrText>
+          <w:instrText xml:space="preserve"> PAGEREF _Toc444352056 \h </w:instrText>
         </w:r>
         <w:r>
           <w:rPr>
@@ -1268,7 +1590,7 @@
           <w:rPr>
             <w:noProof/>
           </w:rPr>
-          <w:t>13</w:t>
+          <w:t>15</w:t>
         </w:r>
         <w:r>
           <w:rPr>
@@ -1291,7 +1613,7 @@
           <w:lang w:eastAsia="en-US"/>
         </w:rPr>
       </w:pPr>
-      <w:hyperlink w:anchor="_Toc444296011" w:history="1">
+      <w:hyperlink w:anchor="_Toc444352057" w:history="1">
         <w:r>
           <w:rPr>
             <w:rStyle w:val="Hyperlink"/>
@@ -1315,7 +1637,7 @@
           <w:rPr>
             <w:noProof/>
           </w:rPr>
-          <w:instrText xml:space="preserve"> PAGEREF _Toc444296011 \h </w:instrText>
+          <w:instrText xml:space="preserve"> PAGEREF _Toc444352057 \h </w:instrText>
         </w:r>
         <w:r>
           <w:rPr>
@@ -1332,7 +1654,7 @@
           <w:rPr>
             <w:noProof/>
           </w:rPr>
-          <w:t>13</w:t>
+          <w:t>15</w:t>
         </w:r>
         <w:r>
           <w:rPr>
@@ -1355,7 +1677,7 @@
           <w:lang w:eastAsia="en-US"/>
         </w:rPr>
       </w:pPr>
-      <w:hyperlink w:anchor="_Toc444296012" w:history="1">
+      <w:hyperlink w:anchor="_Toc444352058" w:history="1">
         <w:r>
           <w:rPr>
             <w:rStyle w:val="Hyperlink"/>
@@ -1379,7 +1701,7 @@
           <w:rPr>
             <w:noProof/>
           </w:rPr>
-          <w:instrText xml:space="preserve"> PAGEREF _Toc444296012 \h </w:instrText>
+          <w:instrText xml:space="preserve"> PAGEREF _Toc444352058 \h </w:instrText>
         </w:r>
         <w:r>
           <w:rPr>
@@ -1396,7 +1718,7 @@
           <w:rPr>
             <w:noProof/>
           </w:rPr>
-          <w:t>13</w:t>
+          <w:t>15</w:t>
         </w:r>
         <w:r>
           <w:rPr>
@@ -1412,29 +1734,16 @@
         <w:tabs>
           <w:tab w:val="right" w:leader="dot" w:pos="8640"/>
         </w:tabs>
-        <w:sectPr>
-          <w:type w:val="continuous"/>
-          <w:pgSz w:w="12240" w:h="15840"/>
-          <w:pgMar w:top="1440" w:right="1800" w:bottom="1440" w:left="1800" w:header="720" w:footer="720" w:gutter="0"/>
-          <w:cols w:space="720"/>
-          <w:docGrid w:linePitch="360"/>
-        </w:sectPr>
-      </w:pPr>
-      <w:r>
+      </w:pPr>
+      <w:r>
+        <w:lastRenderedPageBreak/>
         <w:fldChar w:fldCharType="end"/>
       </w:r>
-    </w:p>
-    <w:p>
-      <w:pPr>
-        <w:pStyle w:val="Heading1"/>
-        <w:pageBreakBefore/>
-      </w:pPr>
-      <w:bookmarkStart w:id="0" w:name="_Toc444295994"/>
-      <w:r>
-        <w:lastRenderedPageBreak/>
+      <w:bookmarkStart w:id="1" w:name="_Toc444352035"/>
+      <w:r>
         <w:t>Modification History</w:t>
       </w:r>
-      <w:bookmarkEnd w:id="0"/>
+      <w:bookmarkEnd w:id="1"/>
     </w:p>
     <w:p>
       <w:pPr>
@@ -1501,22 +1810,22 @@
         <w:pStyle w:val="Heading1"/>
         <w:pageBreakBefore/>
       </w:pPr>
-      <w:bookmarkStart w:id="1" w:name="_Toc444295995"/>
+      <w:bookmarkStart w:id="2" w:name="_Toc444352036"/>
       <w:r>
         <w:lastRenderedPageBreak/>
         <w:t>Domain Knowledge</w:t>
       </w:r>
-      <w:bookmarkEnd w:id="1"/>
+      <w:bookmarkEnd w:id="2"/>
     </w:p>
     <w:p>
       <w:pPr>
         <w:pStyle w:val="Heading2"/>
       </w:pPr>
-      <w:bookmarkStart w:id="2" w:name="_Toc444295996"/>
+      <w:bookmarkStart w:id="3" w:name="_Toc444352037"/>
       <w:r>
         <w:t>Glossary</w:t>
       </w:r>
-      <w:bookmarkEnd w:id="2"/>
+      <w:bookmarkEnd w:id="3"/>
     </w:p>
     <w:p/>
     <w:tbl>
@@ -2140,12 +2449,12 @@
         <w:pStyle w:val="Heading2"/>
         <w:pageBreakBefore/>
       </w:pPr>
-      <w:bookmarkStart w:id="3" w:name="_Toc444295997"/>
+      <w:bookmarkStart w:id="4" w:name="_Toc444352038"/>
       <w:r>
         <w:lastRenderedPageBreak/>
         <w:t>Interview with Client</w:t>
       </w:r>
-      <w:bookmarkEnd w:id="3"/>
+      <w:bookmarkEnd w:id="4"/>
     </w:p>
     <w:p/>
     <w:p>
@@ -2216,16 +2525,32 @@
         <w:t xml:space="preserve">Attendees: </w:t>
       </w:r>
       <w:r>
-        <w:t xml:space="preserve">Yuan Shengli </w:t>
-      </w:r>
-    </w:p>
-    <w:p>
+        <w:t xml:space="preserve">Yuan </w:t>
+      </w:r>
+      <w:proofErr w:type="spellStart"/>
+      <w:r>
+        <w:t>Shengli</w:t>
+      </w:r>
+      <w:proofErr w:type="spellEnd"/>
       <w:r>
         <w:t xml:space="preserve"> </w:t>
       </w:r>
+    </w:p>
+    <w:p>
+      <w:r>
+        <w:t xml:space="preserve"> </w:t>
+      </w:r>
       <w:r>
         <w:tab/>
-        <w:t>Project Management Committee (Eddie, Carrie, Jason, Ibra)</w:t>
+        <w:t xml:space="preserve">Project Management Committee (Eddie, Carrie, Jason, </w:t>
+      </w:r>
+      <w:proofErr w:type="spellStart"/>
+      <w:r>
+        <w:t>Ibra</w:t>
+      </w:r>
+      <w:proofErr w:type="spellEnd"/>
+      <w:r>
+        <w:t>)</w:t>
       </w:r>
     </w:p>
     <w:p>
@@ -2294,7 +2619,6 @@
         <w:t>. If requested, the computer will display the history of the selected players. Users may select the level of skill and who goes first.</w:t>
       </w:r>
     </w:p>
-    <w:p/>
     <w:p>
       <w:r>
         <w:rPr>
@@ -2349,7 +2673,6 @@
         <w:t>. I wanted to add a sense of excitement to the game.</w:t>
       </w:r>
     </w:p>
-    <w:p/>
     <w:p>
       <w:r>
         <w:rPr>
@@ -2372,39 +2695,25 @@
         <w:t>Due to the nature of the 6x6 game board, there are more spaces available to be played on, but the rules of the 4x4 game board are still in play. By having this relationship between the game board and rules, it allows for the player to strategically plan his/her moves in more ways.</w:t>
       </w:r>
     </w:p>
-    <w:p/>
     <w:p>
       <w:r>
         <w:rPr>
           <w:i/>
         </w:rPr>
-        <w:t xml:space="preserve">Question </w:t>
-      </w:r>
+        <w:t xml:space="preserve">Question 4: </w:t>
+      </w:r>
+      <w:r>
+        <w:t>W</w:t>
+      </w:r>
+      <w:r>
+        <w:t>hat problems do you believe you’ll encounter whilst creating the application?</w:t>
+      </w:r>
+    </w:p>
+    <w:p>
       <w:r>
         <w:rPr>
           <w:i/>
         </w:rPr>
-        <w:t>4</w:t>
-      </w:r>
-      <w:r>
-        <w:rPr>
-          <w:i/>
-        </w:rPr>
-        <w:t xml:space="preserve">: </w:t>
-      </w:r>
-      <w:r>
-        <w:t>W</w:t>
-      </w:r>
-      <w:r>
-        <w:t>hat problems do you believe you’ll encounter whilst creating the application?</w:t>
-      </w:r>
-    </w:p>
-    <w:p>
-      <w:r>
-        <w:rPr>
-          <w:i/>
-        </w:rPr>
-        <w:lastRenderedPageBreak/>
         <w:t xml:space="preserve">Response:  </w:t>
       </w:r>
       <w:r>
@@ -2416,32 +2725,32 @@
         <w:pStyle w:val="Heading1"/>
         <w:pageBreakBefore/>
       </w:pPr>
-      <w:bookmarkStart w:id="4" w:name="_Toc444295998"/>
+      <w:bookmarkStart w:id="5" w:name="_Toc444352039"/>
       <w:r>
         <w:lastRenderedPageBreak/>
         <w:t>Functional Requirements</w:t>
       </w:r>
-      <w:bookmarkEnd w:id="4"/>
+      <w:bookmarkEnd w:id="5"/>
     </w:p>
     <w:p>
       <w:pPr>
         <w:pStyle w:val="Heading2"/>
       </w:pPr>
-      <w:bookmarkStart w:id="5" w:name="_Toc444295999"/>
+      <w:bookmarkStart w:id="6" w:name="_Toc444352040"/>
       <w:r>
         <w:t>Use Cases</w:t>
       </w:r>
-      <w:bookmarkEnd w:id="5"/>
+      <w:bookmarkEnd w:id="6"/>
     </w:p>
     <w:p>
       <w:pPr>
         <w:pStyle w:val="Heading3"/>
       </w:pPr>
-      <w:bookmarkStart w:id="6" w:name="_Toc444296000"/>
+      <w:bookmarkStart w:id="7" w:name="_Toc444352041"/>
       <w:r>
         <w:t>Use Case 1</w:t>
       </w:r>
-      <w:bookmarkEnd w:id="6"/>
+      <w:bookmarkEnd w:id="7"/>
     </w:p>
     <w:tbl>
       <w:tblPr>
@@ -2485,7 +2794,10 @@
           </w:tcPr>
           <w:p>
             <w:r>
-              <w:t xml:space="preserve"> To play the game during downtime, to be entertained and to win the game.</w:t>
+              <w:t xml:space="preserve">Register </w:t>
+            </w:r>
+            <w:r>
+              <w:t>new account.</w:t>
             </w:r>
           </w:p>
         </w:tc>
@@ -2505,29 +2817,32 @@
           </w:tcPr>
           <w:p>
             <w:r>
-              <w:t>Tasks</w:t>
-            </w:r>
-          </w:p>
-        </w:tc>
-        <w:tc>
-          <w:tcPr>
-            <w:tcW w:w="5863" w:type="dxa"/>
-            <w:tcBorders>
-              <w:top w:val="single" w:sz="4" w:space="0" w:color="000000"/>
-              <w:left w:val="single" w:sz="4" w:space="0" w:color="000000"/>
-              <w:bottom w:val="single" w:sz="4" w:space="0" w:color="000000"/>
-              <w:right w:val="single" w:sz="4" w:space="0" w:color="000000"/>
-            </w:tcBorders>
-          </w:tcPr>
-          <w:p>
-            <w:r>
-              <w:t xml:space="preserve">The game </w:t>
-            </w:r>
-            <w:r>
-              <w:rPr>
-                <w:shd w:val="clear" w:color="auto" w:fill="FFFFFF"/>
-              </w:rPr>
-              <w:t>user starts a game. The system should create a game for the player so he/she can choose an opponent or play against the PC also allowing the user to pick the difficulty level and start a new game.</w:t>
+              <w:t>Task</w:t>
+            </w:r>
+          </w:p>
+        </w:tc>
+        <w:tc>
+          <w:tcPr>
+            <w:tcW w:w="5863" w:type="dxa"/>
+            <w:tcBorders>
+              <w:top w:val="single" w:sz="4" w:space="0" w:color="000000"/>
+              <w:left w:val="single" w:sz="4" w:space="0" w:color="000000"/>
+              <w:bottom w:val="single" w:sz="4" w:space="0" w:color="000000"/>
+              <w:right w:val="single" w:sz="4" w:space="0" w:color="000000"/>
+            </w:tcBorders>
+          </w:tcPr>
+          <w:p>
+            <w:r>
+              <w:t xml:space="preserve">Set up </w:t>
+            </w:r>
+            <w:r>
+              <w:t xml:space="preserve">user name </w:t>
+            </w:r>
+            <w:r>
+              <w:t xml:space="preserve">and password for new user </w:t>
+            </w:r>
+            <w:r>
+              <w:t>to log into the game.</w:t>
             </w:r>
           </w:p>
         </w:tc>
@@ -2563,7 +2878,7 @@
           </w:tcPr>
           <w:p>
             <w:r>
-              <w:t xml:space="preserve"> Clean game</w:t>
+              <w:t>No registered user name</w:t>
             </w:r>
           </w:p>
         </w:tc>
@@ -2599,7 +2914,7 @@
           </w:tcPr>
           <w:p>
             <w:r>
-              <w:t xml:space="preserve"> If a game is already in process, the application will show an error message.</w:t>
+              <w:t>Display error message if user name is already taken.</w:t>
             </w:r>
           </w:p>
         </w:tc>
@@ -2688,11 +3003,11 @@
       <w:pPr>
         <w:pStyle w:val="Heading3"/>
       </w:pPr>
-      <w:bookmarkStart w:id="7" w:name="_Toc444296001"/>
+      <w:bookmarkStart w:id="8" w:name="_Toc444352042"/>
       <w:r>
         <w:t>Use Case 2</w:t>
       </w:r>
-      <w:bookmarkEnd w:id="7"/>
+      <w:bookmarkEnd w:id="8"/>
     </w:p>
     <w:tbl>
       <w:tblPr>
@@ -2736,7 +3051,10 @@
           </w:tcPr>
           <w:p>
             <w:r>
-              <w:t>Register the user name</w:t>
+              <w:t>Log in to the game</w:t>
+            </w:r>
+            <w:r>
+              <w:t>.</w:t>
             </w:r>
           </w:p>
         </w:tc>
@@ -2772,7 +3090,16 @@
           </w:tcPr>
           <w:p>
             <w:r>
-              <w:t>Register user name to log into the game and be able to play.</w:t>
+              <w:t xml:space="preserve">Enter the user name </w:t>
+            </w:r>
+            <w:r>
+              <w:t xml:space="preserve">and password </w:t>
+            </w:r>
+            <w:r>
+              <w:t>to log into the game</w:t>
+            </w:r>
+            <w:r>
+              <w:t>.</w:t>
             </w:r>
           </w:p>
         </w:tc>
@@ -2808,7 +3135,10 @@
           </w:tcPr>
           <w:p>
             <w:r>
-              <w:t>No registered user name</w:t>
+              <w:t>User has to be registered in order to log in</w:t>
+            </w:r>
+            <w:r>
+              <w:t>.</w:t>
             </w:r>
           </w:p>
         </w:tc>
@@ -2845,7 +3175,16 @@
           </w:tcPr>
           <w:p>
             <w:r>
-              <w:t>Display error message if user name is already taken.</w:t>
+              <w:t>Display error message if user name</w:t>
+            </w:r>
+            <w:r>
+              <w:t xml:space="preserve"> or password</w:t>
+            </w:r>
+            <w:r>
+              <w:t xml:space="preserve"> is invalid</w:t>
+            </w:r>
+            <w:r>
+              <w:t>.</w:t>
             </w:r>
           </w:p>
         </w:tc>
@@ -2934,11 +3273,11 @@
       <w:pPr>
         <w:pStyle w:val="Heading3"/>
       </w:pPr>
-      <w:bookmarkStart w:id="8" w:name="_Toc444296002"/>
+      <w:bookmarkStart w:id="9" w:name="_Toc444352043"/>
       <w:r>
         <w:t>Use Case 3</w:t>
       </w:r>
-      <w:bookmarkEnd w:id="8"/>
+      <w:bookmarkEnd w:id="9"/>
     </w:p>
     <w:tbl>
       <w:tblPr>
@@ -2982,7 +3321,22 @@
           </w:tcPr>
           <w:p>
             <w:r>
-              <w:t>Log in to the game</w:t>
+              <w:t xml:space="preserve">Play </w:t>
+            </w:r>
+            <w:r>
+              <w:t xml:space="preserve">a game </w:t>
+            </w:r>
+            <w:r>
+              <w:t xml:space="preserve">as </w:t>
+            </w:r>
+            <w:r>
+              <w:t xml:space="preserve">a </w:t>
+            </w:r>
+            <w:r>
+              <w:t>guest</w:t>
+            </w:r>
+            <w:r>
+              <w:t>.</w:t>
             </w:r>
           </w:p>
         </w:tc>
@@ -3018,7 +3372,7 @@
           </w:tcPr>
           <w:p>
             <w:r>
-              <w:t>Enter the user name to log into the game</w:t>
+              <w:t>Start a new game without logging in.</w:t>
             </w:r>
           </w:p>
         </w:tc>
@@ -3054,7 +3408,10 @@
           </w:tcPr>
           <w:p>
             <w:r>
-              <w:t>User has to be registered in order to log in</w:t>
+              <w:t xml:space="preserve">User </w:t>
+            </w:r>
+            <w:r>
+              <w:t>cannot already be logged in.</w:t>
             </w:r>
           </w:p>
         </w:tc>
@@ -3090,7 +3447,10 @@
           </w:tcPr>
           <w:p>
             <w:r>
-              <w:t>Display error message if user name is invalid</w:t>
+              <w:t xml:space="preserve">Display error message if user </w:t>
+            </w:r>
+            <w:r>
+              <w:t>is logged in.</w:t>
             </w:r>
           </w:p>
         </w:tc>
@@ -3179,11 +3539,11 @@
       <w:pPr>
         <w:pStyle w:val="Heading3"/>
       </w:pPr>
-      <w:bookmarkStart w:id="9" w:name="_Toc444296003"/>
+      <w:bookmarkStart w:id="10" w:name="_Toc444352044"/>
       <w:r>
         <w:t>Use Case 4</w:t>
       </w:r>
-      <w:bookmarkEnd w:id="9"/>
+      <w:bookmarkEnd w:id="10"/>
     </w:p>
     <w:tbl>
       <w:tblPr>
@@ -3227,7 +3587,7 @@
           </w:tcPr>
           <w:p>
             <w:r>
-              <w:t>Quit game</w:t>
+              <w:t>Reset password.</w:t>
             </w:r>
           </w:p>
         </w:tc>
@@ -3264,7 +3624,19 @@
           </w:tcPr>
           <w:p>
             <w:r>
-              <w:t>Quits the game</w:t>
+              <w:t>Reset</w:t>
+            </w:r>
+            <w:r>
+              <w:t xml:space="preserve"> </w:t>
+            </w:r>
+            <w:r>
+              <w:t>user</w:t>
+            </w:r>
+            <w:r>
+              <w:t xml:space="preserve"> password</w:t>
+            </w:r>
+            <w:r>
+              <w:t>.</w:t>
             </w:r>
           </w:p>
         </w:tc>
@@ -3300,7 +3672,7 @@
           </w:tcPr>
           <w:p>
             <w:r>
-              <w:t xml:space="preserve">A game has to be running and/or ended in order to cancel or quit the application </w:t>
+              <w:t>User must already be registered.</w:t>
             </w:r>
           </w:p>
         </w:tc>
@@ -3336,7 +3708,7 @@
           </w:tcPr>
           <w:p>
             <w:r>
-              <w:t>Can’t quit the application if there is no game in process</w:t>
+              <w:t>Displays error if invalid username given</w:t>
             </w:r>
           </w:p>
         </w:tc>
@@ -3425,11 +3797,11 @@
       <w:pPr>
         <w:pStyle w:val="Heading3"/>
       </w:pPr>
-      <w:bookmarkStart w:id="10" w:name="_Toc444296004"/>
+      <w:bookmarkStart w:id="11" w:name="_Toc444352045"/>
       <w:r>
         <w:t>Use Case 5</w:t>
       </w:r>
-      <w:bookmarkEnd w:id="10"/>
+      <w:bookmarkEnd w:id="11"/>
     </w:p>
     <w:tbl>
       <w:tblPr>
@@ -3473,7 +3845,7 @@
           </w:tcPr>
           <w:p>
             <w:r>
-              <w:t>Load New Game</w:t>
+              <w:t>View play statistics.</w:t>
             </w:r>
           </w:p>
         </w:tc>
@@ -3509,7 +3881,7 @@
           </w:tcPr>
           <w:p>
             <w:r>
-              <w:t>Starts a new game after the previous game has ended</w:t>
+              <w:t>Displays user Win/Loss record.</w:t>
             </w:r>
           </w:p>
         </w:tc>
@@ -3545,7 +3917,7 @@
           </w:tcPr>
           <w:p>
             <w:r>
-              <w:t>A game has to have ended or canceled  in order to load a new game form</w:t>
+              <w:t>User must be logged in.</w:t>
             </w:r>
           </w:p>
         </w:tc>
@@ -3581,7 +3953,7 @@
           </w:tcPr>
           <w:p>
             <w:r>
-              <w:t>New game is loaded only after application is started or after a game has either ended or has been canceled</w:t>
+              <w:t>Displays error if not logged in.</w:t>
             </w:r>
           </w:p>
         </w:tc>
@@ -3670,12 +4042,12 @@
       <w:pPr>
         <w:pStyle w:val="Heading3"/>
       </w:pPr>
-      <w:bookmarkStart w:id="11" w:name="_Toc444296005"/>
+      <w:bookmarkStart w:id="12" w:name="_Toc444352046"/>
       <w:r>
         <w:lastRenderedPageBreak/>
         <w:t>Use Case 6</w:t>
       </w:r>
-      <w:bookmarkEnd w:id="11"/>
+      <w:bookmarkEnd w:id="12"/>
     </w:p>
     <w:tbl>
       <w:tblPr>
@@ -3719,7 +4091,7 @@
           </w:tcPr>
           <w:p>
             <w:r>
-              <w:t>Single Player</w:t>
+              <w:t>Clear statistics.</w:t>
             </w:r>
           </w:p>
         </w:tc>
@@ -3755,7 +4127,7 @@
           </w:tcPr>
           <w:p>
             <w:r>
-              <w:t>It will use the single player vs AI whilst playing the game</w:t>
+              <w:t>Reset Win/Loss record.</w:t>
             </w:r>
           </w:p>
         </w:tc>
@@ -3916,11 +4288,11 @@
       <w:pPr>
         <w:pStyle w:val="Heading3"/>
       </w:pPr>
-      <w:bookmarkStart w:id="12" w:name="_Toc444296006"/>
+      <w:bookmarkStart w:id="13" w:name="_Toc444352047"/>
       <w:r>
         <w:t>Use Case 7</w:t>
       </w:r>
-      <w:bookmarkEnd w:id="12"/>
+      <w:bookmarkEnd w:id="13"/>
     </w:p>
     <w:tbl>
       <w:tblPr>
@@ -3964,7 +4336,7 @@
           </w:tcPr>
           <w:p>
             <w:r>
-              <w:t>Difficulty Level</w:t>
+              <w:t>Select game mode.</w:t>
             </w:r>
           </w:p>
         </w:tc>
@@ -4000,7 +4372,7 @@
           </w:tcPr>
           <w:p>
             <w:r>
-              <w:t>Assigns a timeline in which a moves needs to be made in order to increase the difficulty of the game.</w:t>
+              <w:t>Choose to play the game against another player or against the AI.</w:t>
             </w:r>
           </w:p>
         </w:tc>
@@ -4036,7 +4408,10 @@
           </w:tcPr>
           <w:p>
             <w:r>
-              <w:t>User has to set the difficulty level in order to play with either an advance, medium or easy setting.</w:t>
+              <w:t xml:space="preserve">User </w:t>
+            </w:r>
+            <w:r>
+              <w:t>must either log in or choose to play as a guest.</w:t>
             </w:r>
           </w:p>
         </w:tc>
@@ -4162,11 +4537,11 @@
       <w:pPr>
         <w:pStyle w:val="Heading3"/>
       </w:pPr>
-      <w:bookmarkStart w:id="13" w:name="_Toc444296007"/>
+      <w:bookmarkStart w:id="14" w:name="_Toc444352048"/>
       <w:r>
         <w:t>Use Case 8</w:t>
       </w:r>
-      <w:bookmarkEnd w:id="13"/>
+      <w:bookmarkEnd w:id="14"/>
     </w:p>
     <w:tbl>
       <w:tblPr>
@@ -4210,7 +4585,7 @@
           </w:tcPr>
           <w:p>
             <w:r>
-              <w:t xml:space="preserve">Password Reset </w:t>
+              <w:t>Difficulty Level</w:t>
             </w:r>
           </w:p>
         </w:tc>
@@ -4246,7 +4621,10 @@
           </w:tcPr>
           <w:p>
             <w:r>
-              <w:t>Resets the password</w:t>
+              <w:t>A</w:t>
+            </w:r>
+            <w:r>
+              <w:t>djust the AI difficulty level.</w:t>
             </w:r>
           </w:p>
         </w:tc>
@@ -4282,7 +4660,13 @@
           </w:tcPr>
           <w:p>
             <w:r>
-              <w:t>User forgot or wishes to change the password</w:t>
+              <w:t xml:space="preserve">User has </w:t>
+            </w:r>
+            <w:r>
+              <w:t>to choose to play against the AI</w:t>
+            </w:r>
+            <w:r>
+              <w:t>.</w:t>
             </w:r>
           </w:p>
         </w:tc>
@@ -4318,7 +4702,18 @@
           </w:tcPr>
           <w:p>
             <w:r>
-              <w:t>User has to have a user name and be registered in order to be able to have a password and be able to reset it</w:t>
+              <w:t>Can</w:t>
+            </w:r>
+            <w:r>
+              <w:t xml:space="preserve">not be used when playing </w:t>
+            </w:r>
+            <w:proofErr w:type="spellStart"/>
+            <w:r>
+              <w:t>PvP</w:t>
+            </w:r>
+            <w:proofErr w:type="spellEnd"/>
+            <w:r>
+              <w:t>.</w:t>
             </w:r>
           </w:p>
         </w:tc>
@@ -4407,11 +4802,14 @@
       <w:pPr>
         <w:pStyle w:val="Heading3"/>
       </w:pPr>
-      <w:bookmarkStart w:id="14" w:name="_Toc444296008"/>
+      <w:bookmarkStart w:id="15" w:name="_Toc444352049"/>
       <w:r>
         <w:t>Use Case 9</w:t>
       </w:r>
-      <w:bookmarkEnd w:id="14"/>
+      <w:bookmarkEnd w:id="15"/>
+      <w:r>
+        <w:t xml:space="preserve"> </w:t>
+      </w:r>
     </w:p>
     <w:tbl>
       <w:tblPr>
@@ -4455,7 +4853,7 @@
           </w:tcPr>
           <w:p>
             <w:r>
-              <w:t>Score Display</w:t>
+              <w:t>Select stone color.</w:t>
             </w:r>
           </w:p>
         </w:tc>
@@ -4475,23 +4873,26 @@
           </w:tcPr>
           <w:p>
             <w:r>
-              <w:t>Task</w:t>
-            </w:r>
-          </w:p>
-        </w:tc>
-        <w:tc>
-          <w:tcPr>
-            <w:tcW w:w="5863" w:type="dxa"/>
-            <w:tcBorders>
-              <w:top w:val="single" w:sz="4" w:space="0" w:color="000000"/>
-              <w:left w:val="single" w:sz="4" w:space="0" w:color="000000"/>
-              <w:bottom w:val="single" w:sz="4" w:space="0" w:color="000000"/>
-              <w:right w:val="single" w:sz="4" w:space="0" w:color="000000"/>
-            </w:tcBorders>
-          </w:tcPr>
-          <w:p>
-            <w:r>
-              <w:t>Display the number of winnings and loses of the players.</w:t>
+              <w:t>Tasks</w:t>
+            </w:r>
+          </w:p>
+        </w:tc>
+        <w:tc>
+          <w:tcPr>
+            <w:tcW w:w="5863" w:type="dxa"/>
+            <w:tcBorders>
+              <w:top w:val="single" w:sz="4" w:space="0" w:color="000000"/>
+              <w:left w:val="single" w:sz="4" w:space="0" w:color="000000"/>
+              <w:bottom w:val="single" w:sz="4" w:space="0" w:color="000000"/>
+              <w:right w:val="single" w:sz="4" w:space="0" w:color="000000"/>
+            </w:tcBorders>
+          </w:tcPr>
+          <w:p>
+            <w:r>
+              <w:t>Choose the color for the two players</w:t>
+            </w:r>
+            <w:r>
+              <w:t>.</w:t>
             </w:r>
           </w:p>
         </w:tc>
@@ -4528,7 +4929,10 @@
           </w:tcPr>
           <w:p>
             <w:r>
-              <w:t>Game has to have ended in order for the screen to display scores</w:t>
+              <w:t xml:space="preserve"> </w:t>
+            </w:r>
+            <w:r>
+              <w:t>Must be starting a new game.</w:t>
             </w:r>
           </w:p>
         </w:tc>
@@ -4564,7 +4968,7 @@
           </w:tcPr>
           <w:p>
             <w:r>
-              <w:t>No score will be available unless a game has been played and a game has been decided.</w:t>
+              <w:t>Cannot change color once game begins.</w:t>
             </w:r>
           </w:p>
         </w:tc>
@@ -4651,35 +5055,1283 @@
     </w:tbl>
     <w:p>
       <w:pPr>
+        <w:pStyle w:val="Heading3"/>
+      </w:pPr>
+      <w:bookmarkStart w:id="16" w:name="_Toc444352050"/>
+      <w:r>
+        <w:t>Use Case 10</w:t>
+      </w:r>
+      <w:bookmarkEnd w:id="16"/>
+    </w:p>
+    <w:tbl>
+      <w:tblPr>
+        <w:tblW w:w="8866" w:type="dxa"/>
+        <w:tblInd w:w="-5" w:type="dxa"/>
+        <w:tblLayout w:type="fixed"/>
+        <w:tblLook w:val="0000" w:firstRow="0" w:lastRow="0" w:firstColumn="0" w:lastColumn="0" w:noHBand="0" w:noVBand="0"/>
+      </w:tblPr>
+      <w:tblGrid>
+        <w:gridCol w:w="3003"/>
+        <w:gridCol w:w="5863"/>
+      </w:tblGrid>
+      <w:tr>
+        <w:trPr>
+          <w:trHeight w:val="1169"/>
+        </w:trPr>
+        <w:tc>
+          <w:tcPr>
+            <w:tcW w:w="3003" w:type="dxa"/>
+            <w:tcBorders>
+              <w:top w:val="single" w:sz="4" w:space="0" w:color="000000"/>
+              <w:left w:val="single" w:sz="4" w:space="0" w:color="000000"/>
+              <w:bottom w:val="single" w:sz="4" w:space="0" w:color="000000"/>
+            </w:tcBorders>
+          </w:tcPr>
+          <w:p>
+            <w:r>
+              <w:t>Goals of actor</w:t>
+            </w:r>
+          </w:p>
+        </w:tc>
+        <w:tc>
+          <w:tcPr>
+            <w:tcW w:w="5863" w:type="dxa"/>
+            <w:tcBorders>
+              <w:top w:val="single" w:sz="4" w:space="0" w:color="000000"/>
+              <w:left w:val="single" w:sz="4" w:space="0" w:color="000000"/>
+              <w:bottom w:val="single" w:sz="4" w:space="0" w:color="000000"/>
+              <w:right w:val="single" w:sz="4" w:space="0" w:color="000000"/>
+            </w:tcBorders>
+          </w:tcPr>
+          <w:p>
+            <w:r>
+              <w:t>Select first player.</w:t>
+            </w:r>
+          </w:p>
+        </w:tc>
+      </w:tr>
+      <w:tr>
+        <w:trPr>
+          <w:trHeight w:val="1187"/>
+        </w:trPr>
+        <w:tc>
+          <w:tcPr>
+            <w:tcW w:w="3003" w:type="dxa"/>
+            <w:tcBorders>
+              <w:top w:val="single" w:sz="4" w:space="0" w:color="000000"/>
+              <w:left w:val="single" w:sz="4" w:space="0" w:color="000000"/>
+              <w:bottom w:val="single" w:sz="4" w:space="0" w:color="000000"/>
+            </w:tcBorders>
+          </w:tcPr>
+          <w:p>
+            <w:r>
+              <w:t>Tasks</w:t>
+            </w:r>
+          </w:p>
+        </w:tc>
+        <w:tc>
+          <w:tcPr>
+            <w:tcW w:w="5863" w:type="dxa"/>
+            <w:tcBorders>
+              <w:top w:val="single" w:sz="4" w:space="0" w:color="000000"/>
+              <w:left w:val="single" w:sz="4" w:space="0" w:color="000000"/>
+              <w:bottom w:val="single" w:sz="4" w:space="0" w:color="000000"/>
+              <w:right w:val="single" w:sz="4" w:space="0" w:color="000000"/>
+            </w:tcBorders>
+          </w:tcPr>
+          <w:p>
+            <w:r>
+              <w:t>Choose which color will go first.</w:t>
+            </w:r>
+          </w:p>
+        </w:tc>
+      </w:tr>
+      <w:tr>
+        <w:trPr>
+          <w:trHeight w:val="1070"/>
+        </w:trPr>
+        <w:tc>
+          <w:tcPr>
+            <w:tcW w:w="3003" w:type="dxa"/>
+            <w:tcBorders>
+              <w:top w:val="single" w:sz="4" w:space="0" w:color="000000"/>
+              <w:left w:val="single" w:sz="4" w:space="0" w:color="000000"/>
+              <w:bottom w:val="single" w:sz="4" w:space="0" w:color="000000"/>
+            </w:tcBorders>
+          </w:tcPr>
+          <w:p>
+            <w:r>
+              <w:t>Preconditions</w:t>
+            </w:r>
+          </w:p>
+        </w:tc>
+        <w:tc>
+          <w:tcPr>
+            <w:tcW w:w="5863" w:type="dxa"/>
+            <w:tcBorders>
+              <w:top w:val="single" w:sz="4" w:space="0" w:color="000000"/>
+              <w:left w:val="single" w:sz="4" w:space="0" w:color="000000"/>
+              <w:bottom w:val="single" w:sz="4" w:space="0" w:color="000000"/>
+              <w:right w:val="single" w:sz="4" w:space="0" w:color="000000"/>
+            </w:tcBorders>
+          </w:tcPr>
+          <w:p>
+            <w:r>
+              <w:t xml:space="preserve"> </w:t>
+            </w:r>
+            <w:r>
+              <w:t>Must be starting a new game.</w:t>
+            </w:r>
+          </w:p>
+        </w:tc>
+      </w:tr>
+      <w:tr>
+        <w:trPr>
+          <w:trHeight w:val="1070"/>
+        </w:trPr>
+        <w:tc>
+          <w:tcPr>
+            <w:tcW w:w="3003" w:type="dxa"/>
+            <w:tcBorders>
+              <w:top w:val="single" w:sz="4" w:space="0" w:color="000000"/>
+              <w:left w:val="single" w:sz="4" w:space="0" w:color="000000"/>
+              <w:bottom w:val="single" w:sz="4" w:space="0" w:color="000000"/>
+            </w:tcBorders>
+          </w:tcPr>
+          <w:p>
+            <w:r>
+              <w:t>Exceptions</w:t>
+            </w:r>
+          </w:p>
+        </w:tc>
+        <w:tc>
+          <w:tcPr>
+            <w:tcW w:w="5863" w:type="dxa"/>
+            <w:tcBorders>
+              <w:top w:val="single" w:sz="4" w:space="0" w:color="000000"/>
+              <w:left w:val="single" w:sz="4" w:space="0" w:color="000000"/>
+              <w:bottom w:val="single" w:sz="4" w:space="0" w:color="000000"/>
+              <w:right w:val="single" w:sz="4" w:space="0" w:color="000000"/>
+            </w:tcBorders>
+          </w:tcPr>
+          <w:p>
+            <w:r>
+              <w:t>Cannot change order once game begins.</w:t>
+            </w:r>
+          </w:p>
+        </w:tc>
+      </w:tr>
+      <w:tr>
+        <w:trPr>
+          <w:trHeight w:val="1070"/>
+        </w:trPr>
+        <w:tc>
+          <w:tcPr>
+            <w:tcW w:w="3003" w:type="dxa"/>
+            <w:tcBorders>
+              <w:top w:val="single" w:sz="4" w:space="0" w:color="000000"/>
+              <w:left w:val="single" w:sz="4" w:space="0" w:color="000000"/>
+              <w:bottom w:val="single" w:sz="4" w:space="0" w:color="000000"/>
+            </w:tcBorders>
+          </w:tcPr>
+          <w:p>
+            <w:pPr>
+              <w:snapToGrid w:val="0"/>
+            </w:pPr>
+            <w:r>
+              <w:t>Variation of action interactions</w:t>
+            </w:r>
+          </w:p>
+        </w:tc>
+        <w:tc>
+          <w:tcPr>
+            <w:tcW w:w="5863" w:type="dxa"/>
+            <w:tcBorders>
+              <w:top w:val="single" w:sz="4" w:space="0" w:color="000000"/>
+              <w:left w:val="single" w:sz="4" w:space="0" w:color="000000"/>
+              <w:bottom w:val="single" w:sz="4" w:space="0" w:color="000000"/>
+              <w:right w:val="single" w:sz="4" w:space="0" w:color="000000"/>
+            </w:tcBorders>
+          </w:tcPr>
+          <w:p>
+            <w:pPr>
+              <w:spacing w:after="0" w:line="240" w:lineRule="auto"/>
+            </w:pPr>
+          </w:p>
+        </w:tc>
+      </w:tr>
+      <w:tr>
+        <w:trPr>
+          <w:trHeight w:val="1070"/>
+        </w:trPr>
+        <w:tc>
+          <w:tcPr>
+            <w:tcW w:w="3003" w:type="dxa"/>
+            <w:tcBorders>
+              <w:top w:val="single" w:sz="4" w:space="0" w:color="000000"/>
+              <w:left w:val="single" w:sz="4" w:space="0" w:color="000000"/>
+              <w:bottom w:val="single" w:sz="4" w:space="0" w:color="000000"/>
+            </w:tcBorders>
+          </w:tcPr>
+          <w:p>
+            <w:pPr>
+              <w:snapToGrid w:val="0"/>
+            </w:pPr>
+            <w:r>
+              <w:t>System change/production</w:t>
+            </w:r>
+          </w:p>
+        </w:tc>
+        <w:tc>
+          <w:tcPr>
+            <w:tcW w:w="5863" w:type="dxa"/>
+            <w:tcBorders>
+              <w:top w:val="single" w:sz="4" w:space="0" w:color="000000"/>
+              <w:left w:val="single" w:sz="4" w:space="0" w:color="000000"/>
+              <w:bottom w:val="single" w:sz="4" w:space="0" w:color="000000"/>
+              <w:right w:val="single" w:sz="4" w:space="0" w:color="000000"/>
+            </w:tcBorders>
+          </w:tcPr>
+          <w:p>
+            <w:pPr>
+              <w:spacing w:after="0" w:line="240" w:lineRule="auto"/>
+              <w:ind w:left="720"/>
+            </w:pPr>
+          </w:p>
+        </w:tc>
+      </w:tr>
+    </w:tbl>
+    <w:p>
+      <w:pPr>
+        <w:pStyle w:val="Heading3"/>
+      </w:pPr>
+      <w:bookmarkStart w:id="17" w:name="_Toc444352051"/>
+      <w:r>
+        <w:lastRenderedPageBreak/>
+        <w:t>Use Case 11</w:t>
+      </w:r>
+      <w:bookmarkEnd w:id="17"/>
+    </w:p>
+    <w:tbl>
+      <w:tblPr>
+        <w:tblW w:w="8866" w:type="dxa"/>
+        <w:tblInd w:w="-5" w:type="dxa"/>
+        <w:tblLayout w:type="fixed"/>
+        <w:tblLook w:val="0000" w:firstRow="0" w:lastRow="0" w:firstColumn="0" w:lastColumn="0" w:noHBand="0" w:noVBand="0"/>
+      </w:tblPr>
+      <w:tblGrid>
+        <w:gridCol w:w="3003"/>
+        <w:gridCol w:w="5863"/>
+      </w:tblGrid>
+      <w:tr>
+        <w:trPr>
+          <w:trHeight w:val="1169"/>
+        </w:trPr>
+        <w:tc>
+          <w:tcPr>
+            <w:tcW w:w="3003" w:type="dxa"/>
+            <w:tcBorders>
+              <w:top w:val="single" w:sz="4" w:space="0" w:color="000000"/>
+              <w:left w:val="single" w:sz="4" w:space="0" w:color="000000"/>
+              <w:bottom w:val="single" w:sz="4" w:space="0" w:color="000000"/>
+            </w:tcBorders>
+          </w:tcPr>
+          <w:p>
+            <w:r>
+              <w:t>Goals of actor</w:t>
+            </w:r>
+          </w:p>
+        </w:tc>
+        <w:tc>
+          <w:tcPr>
+            <w:tcW w:w="5863" w:type="dxa"/>
+            <w:tcBorders>
+              <w:top w:val="single" w:sz="4" w:space="0" w:color="000000"/>
+              <w:left w:val="single" w:sz="4" w:space="0" w:color="000000"/>
+              <w:bottom w:val="single" w:sz="4" w:space="0" w:color="000000"/>
+              <w:right w:val="single" w:sz="4" w:space="0" w:color="000000"/>
+            </w:tcBorders>
+          </w:tcPr>
+          <w:p>
+            <w:r>
+              <w:t>Make a move.</w:t>
+            </w:r>
+          </w:p>
+        </w:tc>
+      </w:tr>
+      <w:tr>
+        <w:trPr>
+          <w:trHeight w:val="1187"/>
+        </w:trPr>
+        <w:tc>
+          <w:tcPr>
+            <w:tcW w:w="3003" w:type="dxa"/>
+            <w:tcBorders>
+              <w:top w:val="single" w:sz="4" w:space="0" w:color="000000"/>
+              <w:left w:val="single" w:sz="4" w:space="0" w:color="000000"/>
+              <w:bottom w:val="single" w:sz="4" w:space="0" w:color="000000"/>
+            </w:tcBorders>
+          </w:tcPr>
+          <w:p>
+            <w:r>
+              <w:t>Tasks</w:t>
+            </w:r>
+          </w:p>
+        </w:tc>
+        <w:tc>
+          <w:tcPr>
+            <w:tcW w:w="5863" w:type="dxa"/>
+            <w:tcBorders>
+              <w:top w:val="single" w:sz="4" w:space="0" w:color="000000"/>
+              <w:left w:val="single" w:sz="4" w:space="0" w:color="000000"/>
+              <w:bottom w:val="single" w:sz="4" w:space="0" w:color="000000"/>
+              <w:right w:val="single" w:sz="4" w:space="0" w:color="000000"/>
+            </w:tcBorders>
+          </w:tcPr>
+          <w:p>
+            <w:r>
+              <w:t>Place a stone of the users color on an empty square.</w:t>
+            </w:r>
+          </w:p>
+        </w:tc>
+      </w:tr>
+      <w:tr>
+        <w:trPr>
+          <w:trHeight w:val="1070"/>
+        </w:trPr>
+        <w:tc>
+          <w:tcPr>
+            <w:tcW w:w="3003" w:type="dxa"/>
+            <w:tcBorders>
+              <w:top w:val="single" w:sz="4" w:space="0" w:color="000000"/>
+              <w:left w:val="single" w:sz="4" w:space="0" w:color="000000"/>
+              <w:bottom w:val="single" w:sz="4" w:space="0" w:color="000000"/>
+            </w:tcBorders>
+          </w:tcPr>
+          <w:p>
+            <w:r>
+              <w:t>Preconditions</w:t>
+            </w:r>
+          </w:p>
+        </w:tc>
+        <w:tc>
+          <w:tcPr>
+            <w:tcW w:w="5863" w:type="dxa"/>
+            <w:tcBorders>
+              <w:top w:val="single" w:sz="4" w:space="0" w:color="000000"/>
+              <w:left w:val="single" w:sz="4" w:space="0" w:color="000000"/>
+              <w:bottom w:val="single" w:sz="4" w:space="0" w:color="000000"/>
+              <w:right w:val="single" w:sz="4" w:space="0" w:color="000000"/>
+            </w:tcBorders>
+          </w:tcPr>
+          <w:p>
+            <w:r>
+              <w:t>Game is running.</w:t>
+            </w:r>
+          </w:p>
+        </w:tc>
+      </w:tr>
+      <w:tr>
+        <w:trPr>
+          <w:trHeight w:val="1070"/>
+        </w:trPr>
+        <w:tc>
+          <w:tcPr>
+            <w:tcW w:w="3003" w:type="dxa"/>
+            <w:tcBorders>
+              <w:top w:val="single" w:sz="4" w:space="0" w:color="000000"/>
+              <w:left w:val="single" w:sz="4" w:space="0" w:color="000000"/>
+              <w:bottom w:val="single" w:sz="4" w:space="0" w:color="000000"/>
+            </w:tcBorders>
+          </w:tcPr>
+          <w:p>
+            <w:r>
+              <w:t>Exceptions</w:t>
+            </w:r>
+          </w:p>
+        </w:tc>
+        <w:tc>
+          <w:tcPr>
+            <w:tcW w:w="5863" w:type="dxa"/>
+            <w:tcBorders>
+              <w:top w:val="single" w:sz="4" w:space="0" w:color="000000"/>
+              <w:left w:val="single" w:sz="4" w:space="0" w:color="000000"/>
+              <w:bottom w:val="single" w:sz="4" w:space="0" w:color="000000"/>
+              <w:right w:val="single" w:sz="4" w:space="0" w:color="000000"/>
+            </w:tcBorders>
+          </w:tcPr>
+          <w:p>
+            <w:r>
+              <w:t>Displays an error message if a user attempts to make an invalid move.</w:t>
+            </w:r>
+          </w:p>
+          <w:p>
+            <w:r>
+              <w:t>Displays an error message if attempts to move out of turn.</w:t>
+            </w:r>
+          </w:p>
+        </w:tc>
+      </w:tr>
+      <w:tr>
+        <w:trPr>
+          <w:trHeight w:val="1070"/>
+        </w:trPr>
+        <w:tc>
+          <w:tcPr>
+            <w:tcW w:w="3003" w:type="dxa"/>
+            <w:tcBorders>
+              <w:top w:val="single" w:sz="4" w:space="0" w:color="000000"/>
+              <w:left w:val="single" w:sz="4" w:space="0" w:color="000000"/>
+              <w:bottom w:val="single" w:sz="4" w:space="0" w:color="000000"/>
+            </w:tcBorders>
+          </w:tcPr>
+          <w:p>
+            <w:pPr>
+              <w:snapToGrid w:val="0"/>
+            </w:pPr>
+            <w:r>
+              <w:t>Variation of action interactions</w:t>
+            </w:r>
+          </w:p>
+        </w:tc>
+        <w:tc>
+          <w:tcPr>
+            <w:tcW w:w="5863" w:type="dxa"/>
+            <w:tcBorders>
+              <w:top w:val="single" w:sz="4" w:space="0" w:color="000000"/>
+              <w:left w:val="single" w:sz="4" w:space="0" w:color="000000"/>
+              <w:bottom w:val="single" w:sz="4" w:space="0" w:color="000000"/>
+              <w:right w:val="single" w:sz="4" w:space="0" w:color="000000"/>
+            </w:tcBorders>
+          </w:tcPr>
+          <w:p>
+            <w:pPr>
+              <w:spacing w:after="0" w:line="240" w:lineRule="auto"/>
+            </w:pPr>
+          </w:p>
+        </w:tc>
+      </w:tr>
+      <w:tr>
+        <w:trPr>
+          <w:trHeight w:val="1070"/>
+        </w:trPr>
+        <w:tc>
+          <w:tcPr>
+            <w:tcW w:w="3003" w:type="dxa"/>
+            <w:tcBorders>
+              <w:top w:val="single" w:sz="4" w:space="0" w:color="000000"/>
+              <w:left w:val="single" w:sz="4" w:space="0" w:color="000000"/>
+              <w:bottom w:val="single" w:sz="4" w:space="0" w:color="000000"/>
+            </w:tcBorders>
+          </w:tcPr>
+          <w:p>
+            <w:pPr>
+              <w:snapToGrid w:val="0"/>
+            </w:pPr>
+            <w:r>
+              <w:t>System change/production</w:t>
+            </w:r>
+          </w:p>
+        </w:tc>
+        <w:tc>
+          <w:tcPr>
+            <w:tcW w:w="5863" w:type="dxa"/>
+            <w:tcBorders>
+              <w:top w:val="single" w:sz="4" w:space="0" w:color="000000"/>
+              <w:left w:val="single" w:sz="4" w:space="0" w:color="000000"/>
+              <w:bottom w:val="single" w:sz="4" w:space="0" w:color="000000"/>
+              <w:right w:val="single" w:sz="4" w:space="0" w:color="000000"/>
+            </w:tcBorders>
+          </w:tcPr>
+          <w:p>
+            <w:pPr>
+              <w:spacing w:after="0" w:line="240" w:lineRule="auto"/>
+              <w:ind w:left="720"/>
+            </w:pPr>
+          </w:p>
+        </w:tc>
+      </w:tr>
+    </w:tbl>
+    <w:p>
+      <w:pPr>
+        <w:pStyle w:val="Heading3"/>
+      </w:pPr>
+      <w:bookmarkStart w:id="18" w:name="_Toc444352052"/>
+      <w:r>
+        <w:t>Use Case 12</w:t>
+      </w:r>
+      <w:bookmarkEnd w:id="18"/>
+    </w:p>
+    <w:tbl>
+      <w:tblPr>
+        <w:tblW w:w="8866" w:type="dxa"/>
+        <w:tblInd w:w="-5" w:type="dxa"/>
+        <w:tblLayout w:type="fixed"/>
+        <w:tblLook w:val="0000" w:firstRow="0" w:lastRow="0" w:firstColumn="0" w:lastColumn="0" w:noHBand="0" w:noVBand="0"/>
+      </w:tblPr>
+      <w:tblGrid>
+        <w:gridCol w:w="3003"/>
+        <w:gridCol w:w="5863"/>
+      </w:tblGrid>
+      <w:tr>
+        <w:trPr>
+          <w:trHeight w:val="1169"/>
+        </w:trPr>
+        <w:tc>
+          <w:tcPr>
+            <w:tcW w:w="3003" w:type="dxa"/>
+            <w:tcBorders>
+              <w:top w:val="single" w:sz="4" w:space="0" w:color="000000"/>
+              <w:left w:val="single" w:sz="4" w:space="0" w:color="000000"/>
+              <w:bottom w:val="single" w:sz="4" w:space="0" w:color="000000"/>
+            </w:tcBorders>
+          </w:tcPr>
+          <w:p>
+            <w:r>
+              <w:t>Goals of actor</w:t>
+            </w:r>
+          </w:p>
+        </w:tc>
+        <w:tc>
+          <w:tcPr>
+            <w:tcW w:w="5863" w:type="dxa"/>
+            <w:tcBorders>
+              <w:top w:val="single" w:sz="4" w:space="0" w:color="000000"/>
+              <w:left w:val="single" w:sz="4" w:space="0" w:color="000000"/>
+              <w:bottom w:val="single" w:sz="4" w:space="0" w:color="000000"/>
+              <w:right w:val="single" w:sz="4" w:space="0" w:color="000000"/>
+            </w:tcBorders>
+          </w:tcPr>
+          <w:p>
+            <w:r>
+              <w:t>Replay game</w:t>
+            </w:r>
+          </w:p>
+        </w:tc>
+      </w:tr>
+      <w:tr>
+        <w:trPr>
+          <w:trHeight w:val="1187"/>
+        </w:trPr>
+        <w:tc>
+          <w:tcPr>
+            <w:tcW w:w="3003" w:type="dxa"/>
+            <w:tcBorders>
+              <w:top w:val="single" w:sz="4" w:space="0" w:color="000000"/>
+              <w:left w:val="single" w:sz="4" w:space="0" w:color="000000"/>
+              <w:bottom w:val="single" w:sz="4" w:space="0" w:color="000000"/>
+            </w:tcBorders>
+          </w:tcPr>
+          <w:p>
+            <w:r>
+              <w:t>Task</w:t>
+            </w:r>
+          </w:p>
+        </w:tc>
+        <w:tc>
+          <w:tcPr>
+            <w:tcW w:w="5863" w:type="dxa"/>
+            <w:tcBorders>
+              <w:top w:val="single" w:sz="4" w:space="0" w:color="000000"/>
+              <w:left w:val="single" w:sz="4" w:space="0" w:color="000000"/>
+              <w:bottom w:val="single" w:sz="4" w:space="0" w:color="000000"/>
+              <w:right w:val="single" w:sz="4" w:space="0" w:color="000000"/>
+            </w:tcBorders>
+          </w:tcPr>
+          <w:p>
+            <w:r>
+              <w:t>Starts a new game after the previous game has ended</w:t>
+            </w:r>
+          </w:p>
+        </w:tc>
+      </w:tr>
+      <w:tr>
+        <w:trPr>
+          <w:trHeight w:val="1070"/>
+        </w:trPr>
+        <w:tc>
+          <w:tcPr>
+            <w:tcW w:w="3003" w:type="dxa"/>
+            <w:tcBorders>
+              <w:top w:val="single" w:sz="4" w:space="0" w:color="000000"/>
+              <w:left w:val="single" w:sz="4" w:space="0" w:color="000000"/>
+              <w:bottom w:val="single" w:sz="4" w:space="0" w:color="000000"/>
+            </w:tcBorders>
+          </w:tcPr>
+          <w:p>
+            <w:r>
+              <w:t>Preconditions</w:t>
+            </w:r>
+          </w:p>
+        </w:tc>
+        <w:tc>
+          <w:tcPr>
+            <w:tcW w:w="5863" w:type="dxa"/>
+            <w:tcBorders>
+              <w:top w:val="single" w:sz="4" w:space="0" w:color="000000"/>
+              <w:left w:val="single" w:sz="4" w:space="0" w:color="000000"/>
+              <w:bottom w:val="single" w:sz="4" w:space="0" w:color="000000"/>
+              <w:right w:val="single" w:sz="4" w:space="0" w:color="000000"/>
+            </w:tcBorders>
+          </w:tcPr>
+          <w:p>
+            <w:r>
+              <w:t>A game has to have ended or canceled  in order to load a new game form</w:t>
+            </w:r>
+          </w:p>
+        </w:tc>
+      </w:tr>
+      <w:tr>
+        <w:trPr>
+          <w:trHeight w:val="1070"/>
+        </w:trPr>
+        <w:tc>
+          <w:tcPr>
+            <w:tcW w:w="3003" w:type="dxa"/>
+            <w:tcBorders>
+              <w:top w:val="single" w:sz="4" w:space="0" w:color="000000"/>
+              <w:left w:val="single" w:sz="4" w:space="0" w:color="000000"/>
+              <w:bottom w:val="single" w:sz="4" w:space="0" w:color="000000"/>
+            </w:tcBorders>
+          </w:tcPr>
+          <w:p>
+            <w:r>
+              <w:t>Exceptions</w:t>
+            </w:r>
+          </w:p>
+        </w:tc>
+        <w:tc>
+          <w:tcPr>
+            <w:tcW w:w="5863" w:type="dxa"/>
+            <w:tcBorders>
+              <w:top w:val="single" w:sz="4" w:space="0" w:color="000000"/>
+              <w:left w:val="single" w:sz="4" w:space="0" w:color="000000"/>
+              <w:bottom w:val="single" w:sz="4" w:space="0" w:color="000000"/>
+              <w:right w:val="single" w:sz="4" w:space="0" w:color="000000"/>
+            </w:tcBorders>
+          </w:tcPr>
+          <w:p>
+            <w:r>
+              <w:t>New game is loaded only after application is started or after a game has either ended or has been canceled</w:t>
+            </w:r>
+          </w:p>
+        </w:tc>
+      </w:tr>
+      <w:tr>
+        <w:trPr>
+          <w:trHeight w:val="1070"/>
+        </w:trPr>
+        <w:tc>
+          <w:tcPr>
+            <w:tcW w:w="3003" w:type="dxa"/>
+            <w:tcBorders>
+              <w:top w:val="single" w:sz="4" w:space="0" w:color="000000"/>
+              <w:left w:val="single" w:sz="4" w:space="0" w:color="000000"/>
+              <w:bottom w:val="single" w:sz="4" w:space="0" w:color="000000"/>
+            </w:tcBorders>
+          </w:tcPr>
+          <w:p>
+            <w:pPr>
+              <w:snapToGrid w:val="0"/>
+            </w:pPr>
+            <w:r>
+              <w:lastRenderedPageBreak/>
+              <w:t>Variation of action interactions</w:t>
+            </w:r>
+          </w:p>
+        </w:tc>
+        <w:tc>
+          <w:tcPr>
+            <w:tcW w:w="5863" w:type="dxa"/>
+            <w:tcBorders>
+              <w:top w:val="single" w:sz="4" w:space="0" w:color="000000"/>
+              <w:left w:val="single" w:sz="4" w:space="0" w:color="000000"/>
+              <w:bottom w:val="single" w:sz="4" w:space="0" w:color="000000"/>
+              <w:right w:val="single" w:sz="4" w:space="0" w:color="000000"/>
+            </w:tcBorders>
+          </w:tcPr>
+          <w:p>
+            <w:pPr>
+              <w:spacing w:after="0" w:line="240" w:lineRule="auto"/>
+            </w:pPr>
+          </w:p>
+        </w:tc>
+      </w:tr>
+      <w:tr>
+        <w:trPr>
+          <w:trHeight w:val="1070"/>
+        </w:trPr>
+        <w:tc>
+          <w:tcPr>
+            <w:tcW w:w="3003" w:type="dxa"/>
+            <w:tcBorders>
+              <w:top w:val="single" w:sz="4" w:space="0" w:color="000000"/>
+              <w:left w:val="single" w:sz="4" w:space="0" w:color="000000"/>
+              <w:bottom w:val="single" w:sz="4" w:space="0" w:color="000000"/>
+            </w:tcBorders>
+          </w:tcPr>
+          <w:p>
+            <w:pPr>
+              <w:snapToGrid w:val="0"/>
+            </w:pPr>
+            <w:r>
+              <w:t>System change/production</w:t>
+            </w:r>
+          </w:p>
+        </w:tc>
+        <w:tc>
+          <w:tcPr>
+            <w:tcW w:w="5863" w:type="dxa"/>
+            <w:tcBorders>
+              <w:top w:val="single" w:sz="4" w:space="0" w:color="000000"/>
+              <w:left w:val="single" w:sz="4" w:space="0" w:color="000000"/>
+              <w:bottom w:val="single" w:sz="4" w:space="0" w:color="000000"/>
+              <w:right w:val="single" w:sz="4" w:space="0" w:color="000000"/>
+            </w:tcBorders>
+          </w:tcPr>
+          <w:p>
+            <w:pPr>
+              <w:spacing w:after="0" w:line="240" w:lineRule="auto"/>
+              <w:ind w:left="720"/>
+            </w:pPr>
+          </w:p>
+        </w:tc>
+      </w:tr>
+    </w:tbl>
+    <w:p>
+      <w:pPr>
+        <w:pStyle w:val="Heading3"/>
+      </w:pPr>
+      <w:bookmarkStart w:id="19" w:name="_Toc444352053"/>
+      <w:r>
+        <w:t>Use Case 13</w:t>
+      </w:r>
+      <w:bookmarkEnd w:id="19"/>
+    </w:p>
+    <w:tbl>
+      <w:tblPr>
+        <w:tblW w:w="8866" w:type="dxa"/>
+        <w:tblInd w:w="-5" w:type="dxa"/>
+        <w:tblLayout w:type="fixed"/>
+        <w:tblLook w:val="0000" w:firstRow="0" w:lastRow="0" w:firstColumn="0" w:lastColumn="0" w:noHBand="0" w:noVBand="0"/>
+      </w:tblPr>
+      <w:tblGrid>
+        <w:gridCol w:w="3003"/>
+        <w:gridCol w:w="5863"/>
+      </w:tblGrid>
+      <w:tr>
+        <w:trPr>
+          <w:trHeight w:val="1169"/>
+        </w:trPr>
+        <w:tc>
+          <w:tcPr>
+            <w:tcW w:w="3003" w:type="dxa"/>
+            <w:tcBorders>
+              <w:top w:val="single" w:sz="4" w:space="0" w:color="000000"/>
+              <w:left w:val="single" w:sz="4" w:space="0" w:color="000000"/>
+              <w:bottom w:val="single" w:sz="4" w:space="0" w:color="000000"/>
+            </w:tcBorders>
+          </w:tcPr>
+          <w:p>
+            <w:r>
+              <w:t>Goals of actor</w:t>
+            </w:r>
+          </w:p>
+        </w:tc>
+        <w:tc>
+          <w:tcPr>
+            <w:tcW w:w="5863" w:type="dxa"/>
+            <w:tcBorders>
+              <w:top w:val="single" w:sz="4" w:space="0" w:color="000000"/>
+              <w:left w:val="single" w:sz="4" w:space="0" w:color="000000"/>
+              <w:bottom w:val="single" w:sz="4" w:space="0" w:color="000000"/>
+              <w:right w:val="single" w:sz="4" w:space="0" w:color="000000"/>
+            </w:tcBorders>
+          </w:tcPr>
+          <w:p>
+            <w:r>
+              <w:t>Logout</w:t>
+            </w:r>
+            <w:r>
+              <w:t>.</w:t>
+            </w:r>
+          </w:p>
+        </w:tc>
+      </w:tr>
+      <w:tr>
+        <w:trPr>
+          <w:trHeight w:val="1187"/>
+        </w:trPr>
+        <w:tc>
+          <w:tcPr>
+            <w:tcW w:w="3003" w:type="dxa"/>
+            <w:tcBorders>
+              <w:top w:val="single" w:sz="4" w:space="0" w:color="000000"/>
+              <w:left w:val="single" w:sz="4" w:space="0" w:color="000000"/>
+              <w:bottom w:val="single" w:sz="4" w:space="0" w:color="000000"/>
+            </w:tcBorders>
+          </w:tcPr>
+          <w:p>
+            <w:r>
+              <w:t>Tasks</w:t>
+            </w:r>
+          </w:p>
+        </w:tc>
+        <w:tc>
+          <w:tcPr>
+            <w:tcW w:w="5863" w:type="dxa"/>
+            <w:tcBorders>
+              <w:top w:val="single" w:sz="4" w:space="0" w:color="000000"/>
+              <w:left w:val="single" w:sz="4" w:space="0" w:color="000000"/>
+              <w:bottom w:val="single" w:sz="4" w:space="0" w:color="000000"/>
+              <w:right w:val="single" w:sz="4" w:space="0" w:color="000000"/>
+            </w:tcBorders>
+          </w:tcPr>
+          <w:p>
+            <w:r>
+              <w:t>Log user out so another user can log in or to allow playing as guest.</w:t>
+            </w:r>
+          </w:p>
+        </w:tc>
+      </w:tr>
+      <w:tr>
+        <w:trPr>
+          <w:trHeight w:val="1070"/>
+        </w:trPr>
+        <w:tc>
+          <w:tcPr>
+            <w:tcW w:w="3003" w:type="dxa"/>
+            <w:tcBorders>
+              <w:top w:val="single" w:sz="4" w:space="0" w:color="000000"/>
+              <w:left w:val="single" w:sz="4" w:space="0" w:color="000000"/>
+              <w:bottom w:val="single" w:sz="4" w:space="0" w:color="000000"/>
+            </w:tcBorders>
+          </w:tcPr>
+          <w:p>
+            <w:r>
+              <w:t>Preconditions</w:t>
+            </w:r>
+          </w:p>
+        </w:tc>
+        <w:tc>
+          <w:tcPr>
+            <w:tcW w:w="5863" w:type="dxa"/>
+            <w:tcBorders>
+              <w:top w:val="single" w:sz="4" w:space="0" w:color="000000"/>
+              <w:left w:val="single" w:sz="4" w:space="0" w:color="000000"/>
+              <w:bottom w:val="single" w:sz="4" w:space="0" w:color="000000"/>
+              <w:right w:val="single" w:sz="4" w:space="0" w:color="000000"/>
+            </w:tcBorders>
+          </w:tcPr>
+          <w:p>
+            <w:r>
+              <w:t>Must be currently logged in.</w:t>
+            </w:r>
+          </w:p>
+        </w:tc>
+      </w:tr>
+      <w:tr>
+        <w:trPr>
+          <w:trHeight w:val="1070"/>
+        </w:trPr>
+        <w:tc>
+          <w:tcPr>
+            <w:tcW w:w="3003" w:type="dxa"/>
+            <w:tcBorders>
+              <w:top w:val="single" w:sz="4" w:space="0" w:color="000000"/>
+              <w:left w:val="single" w:sz="4" w:space="0" w:color="000000"/>
+              <w:bottom w:val="single" w:sz="4" w:space="0" w:color="000000"/>
+            </w:tcBorders>
+          </w:tcPr>
+          <w:p>
+            <w:r>
+              <w:t>Exceptions</w:t>
+            </w:r>
+          </w:p>
+        </w:tc>
+        <w:tc>
+          <w:tcPr>
+            <w:tcW w:w="5863" w:type="dxa"/>
+            <w:tcBorders>
+              <w:top w:val="single" w:sz="4" w:space="0" w:color="000000"/>
+              <w:left w:val="single" w:sz="4" w:space="0" w:color="000000"/>
+              <w:bottom w:val="single" w:sz="4" w:space="0" w:color="000000"/>
+              <w:right w:val="single" w:sz="4" w:space="0" w:color="000000"/>
+            </w:tcBorders>
+          </w:tcPr>
+          <w:p>
+            <w:r>
+              <w:t>Displays error if not currently logged in.</w:t>
+            </w:r>
+          </w:p>
+        </w:tc>
+      </w:tr>
+      <w:tr>
+        <w:trPr>
+          <w:trHeight w:val="1070"/>
+        </w:trPr>
+        <w:tc>
+          <w:tcPr>
+            <w:tcW w:w="3003" w:type="dxa"/>
+            <w:tcBorders>
+              <w:top w:val="single" w:sz="4" w:space="0" w:color="000000"/>
+              <w:left w:val="single" w:sz="4" w:space="0" w:color="000000"/>
+              <w:bottom w:val="single" w:sz="4" w:space="0" w:color="000000"/>
+            </w:tcBorders>
+          </w:tcPr>
+          <w:p>
+            <w:pPr>
+              <w:snapToGrid w:val="0"/>
+            </w:pPr>
+            <w:r>
+              <w:t>Variation of action interactions</w:t>
+            </w:r>
+          </w:p>
+        </w:tc>
+        <w:tc>
+          <w:tcPr>
+            <w:tcW w:w="5863" w:type="dxa"/>
+            <w:tcBorders>
+              <w:top w:val="single" w:sz="4" w:space="0" w:color="000000"/>
+              <w:left w:val="single" w:sz="4" w:space="0" w:color="000000"/>
+              <w:bottom w:val="single" w:sz="4" w:space="0" w:color="000000"/>
+              <w:right w:val="single" w:sz="4" w:space="0" w:color="000000"/>
+            </w:tcBorders>
+          </w:tcPr>
+          <w:p>
+            <w:pPr>
+              <w:spacing w:after="0" w:line="240" w:lineRule="auto"/>
+            </w:pPr>
+          </w:p>
+        </w:tc>
+      </w:tr>
+      <w:tr>
+        <w:trPr>
+          <w:trHeight w:val="1070"/>
+        </w:trPr>
+        <w:tc>
+          <w:tcPr>
+            <w:tcW w:w="3003" w:type="dxa"/>
+            <w:tcBorders>
+              <w:top w:val="single" w:sz="4" w:space="0" w:color="000000"/>
+              <w:left w:val="single" w:sz="4" w:space="0" w:color="000000"/>
+              <w:bottom w:val="single" w:sz="4" w:space="0" w:color="000000"/>
+            </w:tcBorders>
+          </w:tcPr>
+          <w:p>
+            <w:pPr>
+              <w:snapToGrid w:val="0"/>
+            </w:pPr>
+            <w:r>
+              <w:t>System change/production</w:t>
+            </w:r>
+          </w:p>
+        </w:tc>
+        <w:tc>
+          <w:tcPr>
+            <w:tcW w:w="5863" w:type="dxa"/>
+            <w:tcBorders>
+              <w:top w:val="single" w:sz="4" w:space="0" w:color="000000"/>
+              <w:left w:val="single" w:sz="4" w:space="0" w:color="000000"/>
+              <w:bottom w:val="single" w:sz="4" w:space="0" w:color="000000"/>
+              <w:right w:val="single" w:sz="4" w:space="0" w:color="000000"/>
+            </w:tcBorders>
+          </w:tcPr>
+          <w:p>
+            <w:pPr>
+              <w:spacing w:after="0" w:line="240" w:lineRule="auto"/>
+              <w:ind w:left="720"/>
+            </w:pPr>
+          </w:p>
+        </w:tc>
+      </w:tr>
+    </w:tbl>
+    <w:p>
+      <w:pPr>
+        <w:pStyle w:val="Heading3"/>
+      </w:pPr>
+      <w:bookmarkStart w:id="20" w:name="_Toc444352054"/>
+      <w:r>
+        <w:t>Use Case 14</w:t>
+      </w:r>
+      <w:bookmarkEnd w:id="20"/>
+    </w:p>
+    <w:tbl>
+      <w:tblPr>
+        <w:tblW w:w="8866" w:type="dxa"/>
+        <w:tblInd w:w="-5" w:type="dxa"/>
+        <w:tblLayout w:type="fixed"/>
+        <w:tblLook w:val="0000" w:firstRow="0" w:lastRow="0" w:firstColumn="0" w:lastColumn="0" w:noHBand="0" w:noVBand="0"/>
+      </w:tblPr>
+      <w:tblGrid>
+        <w:gridCol w:w="3003"/>
+        <w:gridCol w:w="5863"/>
+      </w:tblGrid>
+      <w:tr>
+        <w:trPr>
+          <w:trHeight w:val="1169"/>
+        </w:trPr>
+        <w:tc>
+          <w:tcPr>
+            <w:tcW w:w="3003" w:type="dxa"/>
+            <w:tcBorders>
+              <w:top w:val="single" w:sz="4" w:space="0" w:color="000000"/>
+              <w:left w:val="single" w:sz="4" w:space="0" w:color="000000"/>
+              <w:bottom w:val="single" w:sz="4" w:space="0" w:color="000000"/>
+            </w:tcBorders>
+          </w:tcPr>
+          <w:p>
+            <w:r>
+              <w:t>Goals of actor</w:t>
+            </w:r>
+          </w:p>
+        </w:tc>
+        <w:tc>
+          <w:tcPr>
+            <w:tcW w:w="5863" w:type="dxa"/>
+            <w:tcBorders>
+              <w:top w:val="single" w:sz="4" w:space="0" w:color="000000"/>
+              <w:left w:val="single" w:sz="4" w:space="0" w:color="000000"/>
+              <w:bottom w:val="single" w:sz="4" w:space="0" w:color="000000"/>
+              <w:right w:val="single" w:sz="4" w:space="0" w:color="000000"/>
+            </w:tcBorders>
+          </w:tcPr>
+          <w:p>
+            <w:r>
+              <w:t>Quit</w:t>
+            </w:r>
+          </w:p>
+        </w:tc>
+      </w:tr>
+      <w:tr>
+        <w:trPr>
+          <w:trHeight w:val="1187"/>
+        </w:trPr>
+        <w:tc>
+          <w:tcPr>
+            <w:tcW w:w="3003" w:type="dxa"/>
+            <w:tcBorders>
+              <w:top w:val="single" w:sz="4" w:space="0" w:color="000000"/>
+              <w:left w:val="single" w:sz="4" w:space="0" w:color="000000"/>
+              <w:bottom w:val="single" w:sz="4" w:space="0" w:color="000000"/>
+            </w:tcBorders>
+          </w:tcPr>
+          <w:p>
+            <w:r>
+              <w:t>Task</w:t>
+            </w:r>
+          </w:p>
+        </w:tc>
+        <w:tc>
+          <w:tcPr>
+            <w:tcW w:w="5863" w:type="dxa"/>
+            <w:tcBorders>
+              <w:top w:val="single" w:sz="4" w:space="0" w:color="000000"/>
+              <w:left w:val="single" w:sz="4" w:space="0" w:color="000000"/>
+              <w:bottom w:val="single" w:sz="4" w:space="0" w:color="000000"/>
+              <w:right w:val="single" w:sz="4" w:space="0" w:color="000000"/>
+            </w:tcBorders>
+          </w:tcPr>
+          <w:p>
+            <w:r>
+              <w:t>Exits the application</w:t>
+            </w:r>
+          </w:p>
+        </w:tc>
+      </w:tr>
+      <w:tr>
+        <w:trPr>
+          <w:trHeight w:val="1070"/>
+        </w:trPr>
+        <w:tc>
+          <w:tcPr>
+            <w:tcW w:w="3003" w:type="dxa"/>
+            <w:tcBorders>
+              <w:top w:val="single" w:sz="4" w:space="0" w:color="000000"/>
+              <w:left w:val="single" w:sz="4" w:space="0" w:color="000000"/>
+              <w:bottom w:val="single" w:sz="4" w:space="0" w:color="000000"/>
+            </w:tcBorders>
+          </w:tcPr>
+          <w:p>
+            <w:r>
+              <w:lastRenderedPageBreak/>
+              <w:t>Preconditions</w:t>
+            </w:r>
+          </w:p>
+        </w:tc>
+        <w:tc>
+          <w:tcPr>
+            <w:tcW w:w="5863" w:type="dxa"/>
+            <w:tcBorders>
+              <w:top w:val="single" w:sz="4" w:space="0" w:color="000000"/>
+              <w:left w:val="single" w:sz="4" w:space="0" w:color="000000"/>
+              <w:bottom w:val="single" w:sz="4" w:space="0" w:color="000000"/>
+              <w:right w:val="single" w:sz="4" w:space="0" w:color="000000"/>
+            </w:tcBorders>
+          </w:tcPr>
+          <w:p>
+            <w:r>
+              <w:t xml:space="preserve">A game </w:t>
+            </w:r>
+            <w:r>
+              <w:t xml:space="preserve">cannot be in progress. </w:t>
+            </w:r>
+            <w:r>
+              <w:t xml:space="preserve"> </w:t>
+            </w:r>
+          </w:p>
+        </w:tc>
+      </w:tr>
+      <w:tr>
+        <w:trPr>
+          <w:trHeight w:val="1070"/>
+        </w:trPr>
+        <w:tc>
+          <w:tcPr>
+            <w:tcW w:w="3003" w:type="dxa"/>
+            <w:tcBorders>
+              <w:top w:val="single" w:sz="4" w:space="0" w:color="000000"/>
+              <w:left w:val="single" w:sz="4" w:space="0" w:color="000000"/>
+              <w:bottom w:val="single" w:sz="4" w:space="0" w:color="000000"/>
+            </w:tcBorders>
+          </w:tcPr>
+          <w:p>
+            <w:r>
+              <w:t>Exceptions</w:t>
+            </w:r>
+          </w:p>
+        </w:tc>
+        <w:tc>
+          <w:tcPr>
+            <w:tcW w:w="5863" w:type="dxa"/>
+            <w:tcBorders>
+              <w:top w:val="single" w:sz="4" w:space="0" w:color="000000"/>
+              <w:left w:val="single" w:sz="4" w:space="0" w:color="000000"/>
+              <w:bottom w:val="single" w:sz="4" w:space="0" w:color="000000"/>
+              <w:right w:val="single" w:sz="4" w:space="0" w:color="000000"/>
+            </w:tcBorders>
+          </w:tcPr>
+          <w:p>
+            <w:r>
+              <w:t xml:space="preserve">Can’t quit the application if there is </w:t>
+            </w:r>
+            <w:r>
+              <w:t>a</w:t>
+            </w:r>
+            <w:r>
+              <w:t xml:space="preserve"> game in process</w:t>
+            </w:r>
+            <w:r>
+              <w:t>.  Will request confirmation to terminate game.</w:t>
+            </w:r>
+          </w:p>
+        </w:tc>
+      </w:tr>
+      <w:tr>
+        <w:trPr>
+          <w:trHeight w:val="1070"/>
+        </w:trPr>
+        <w:tc>
+          <w:tcPr>
+            <w:tcW w:w="3003" w:type="dxa"/>
+            <w:tcBorders>
+              <w:top w:val="single" w:sz="4" w:space="0" w:color="000000"/>
+              <w:left w:val="single" w:sz="4" w:space="0" w:color="000000"/>
+              <w:bottom w:val="single" w:sz="4" w:space="0" w:color="000000"/>
+            </w:tcBorders>
+          </w:tcPr>
+          <w:p>
+            <w:pPr>
+              <w:snapToGrid w:val="0"/>
+            </w:pPr>
+            <w:r>
+              <w:t>Variation of action interactions</w:t>
+            </w:r>
+          </w:p>
+        </w:tc>
+        <w:tc>
+          <w:tcPr>
+            <w:tcW w:w="5863" w:type="dxa"/>
+            <w:tcBorders>
+              <w:top w:val="single" w:sz="4" w:space="0" w:color="000000"/>
+              <w:left w:val="single" w:sz="4" w:space="0" w:color="000000"/>
+              <w:bottom w:val="single" w:sz="4" w:space="0" w:color="000000"/>
+              <w:right w:val="single" w:sz="4" w:space="0" w:color="000000"/>
+            </w:tcBorders>
+          </w:tcPr>
+          <w:p>
+            <w:pPr>
+              <w:spacing w:after="0" w:line="240" w:lineRule="auto"/>
+            </w:pPr>
+          </w:p>
+        </w:tc>
+      </w:tr>
+      <w:tr>
+        <w:trPr>
+          <w:trHeight w:val="1070"/>
+        </w:trPr>
+        <w:tc>
+          <w:tcPr>
+            <w:tcW w:w="3003" w:type="dxa"/>
+            <w:tcBorders>
+              <w:top w:val="single" w:sz="4" w:space="0" w:color="000000"/>
+              <w:left w:val="single" w:sz="4" w:space="0" w:color="000000"/>
+              <w:bottom w:val="single" w:sz="4" w:space="0" w:color="000000"/>
+            </w:tcBorders>
+          </w:tcPr>
+          <w:p>
+            <w:pPr>
+              <w:snapToGrid w:val="0"/>
+            </w:pPr>
+            <w:r>
+              <w:t>System change/production</w:t>
+            </w:r>
+          </w:p>
+        </w:tc>
+        <w:tc>
+          <w:tcPr>
+            <w:tcW w:w="5863" w:type="dxa"/>
+            <w:tcBorders>
+              <w:top w:val="single" w:sz="4" w:space="0" w:color="000000"/>
+              <w:left w:val="single" w:sz="4" w:space="0" w:color="000000"/>
+              <w:bottom w:val="single" w:sz="4" w:space="0" w:color="000000"/>
+              <w:right w:val="single" w:sz="4" w:space="0" w:color="000000"/>
+            </w:tcBorders>
+          </w:tcPr>
+          <w:p>
+            <w:pPr>
+              <w:spacing w:after="0" w:line="240" w:lineRule="auto"/>
+              <w:ind w:left="720"/>
+            </w:pPr>
+          </w:p>
+        </w:tc>
+      </w:tr>
+    </w:tbl>
+    <w:p>
+      <w:pPr>
         <w:pStyle w:val="Heading1"/>
         <w:pageBreakBefore/>
       </w:pPr>
-      <w:bookmarkStart w:id="15" w:name="_Toc444296009"/>
+      <w:bookmarkStart w:id="21" w:name="_Toc444352055"/>
       <w:r>
         <w:lastRenderedPageBreak/>
         <w:t>Non-Functional Requirements</w:t>
       </w:r>
-      <w:bookmarkEnd w:id="15"/>
+      <w:bookmarkEnd w:id="21"/>
     </w:p>
     <w:p>
       <w:pPr>
         <w:pStyle w:val="Heading2"/>
       </w:pPr>
-      <w:bookmarkStart w:id="16" w:name="_Toc444296010"/>
+      <w:bookmarkStart w:id="22" w:name="_Toc444352056"/>
       <w:r>
         <w:t>Cost Constraints</w:t>
       </w:r>
-      <w:bookmarkEnd w:id="16"/>
-    </w:p>
-    <w:p>
-      <w:r>
-        <w:t xml:space="preserve">No cost constraints are foreseeable in the near future. Due to this </w:t>
-      </w:r>
-      <w:r>
-        <w:t xml:space="preserve">lack of </w:t>
-      </w:r>
-      <w:r>
-        <w:t>constraint, we are sure no cost will be generated and also no downtime will be expected for this project.</w:t>
+      <w:bookmarkEnd w:id="22"/>
+    </w:p>
+    <w:p>
+      <w:r>
+        <w:t>No cost constraints are foreseeable in the near future. Due to this lack of constraint, we are sure no cost will be generated and also no downtime will be expected for this project.</w:t>
       </w:r>
     </w:p>
     <w:p>
@@ -4701,8 +6353,6 @@
       <w:r>
         <w:t>being merged with the main</w:t>
       </w:r>
-      <w:bookmarkStart w:id="17" w:name="_GoBack"/>
-      <w:bookmarkEnd w:id="17"/>
       <w:r>
         <w:t xml:space="preserve"> branch.</w:t>
       </w:r>
@@ -4711,11 +6361,11 @@
       <w:pPr>
         <w:pStyle w:val="Heading2"/>
       </w:pPr>
-      <w:bookmarkStart w:id="18" w:name="_Toc444296011"/>
+      <w:bookmarkStart w:id="23" w:name="_Toc444352057"/>
       <w:r>
         <w:t>Reliability</w:t>
       </w:r>
-      <w:bookmarkEnd w:id="18"/>
+      <w:bookmarkEnd w:id="23"/>
     </w:p>
     <w:p>
       <w:r>
@@ -4726,11 +6376,11 @@
       <w:pPr>
         <w:pStyle w:val="Heading2"/>
       </w:pPr>
-      <w:bookmarkStart w:id="19" w:name="_Toc444296012"/>
+      <w:bookmarkStart w:id="24" w:name="_Toc444352058"/>
       <w:r>
         <w:t>Time Constraints</w:t>
       </w:r>
-      <w:bookmarkEnd w:id="19"/>
+      <w:bookmarkEnd w:id="24"/>
     </w:p>
     <w:p>
       <w:r>
@@ -4769,6 +6419,7 @@
     <w:lvl w:ilvl="0">
       <w:start w:val="1"/>
       <w:numFmt w:val="none"/>
+      <w:pStyle w:val="Heading1"/>
       <w:lvlText w:val=""/>
       <w:lvlJc w:val="left"/>
       <w:pPr>
@@ -4781,6 +6432,7 @@
     <w:lvl w:ilvl="1">
       <w:start w:val="1"/>
       <w:numFmt w:val="none"/>
+      <w:pStyle w:val="Heading2"/>
       <w:lvlText w:val=""/>
       <w:lvlJc w:val="left"/>
       <w:pPr>
@@ -4793,6 +6445,7 @@
     <w:lvl w:ilvl="2">
       <w:start w:val="1"/>
       <w:numFmt w:val="none"/>
+      <w:pStyle w:val="Heading3"/>
       <w:lvlText w:val=""/>
       <w:lvlJc w:val="left"/>
       <w:pPr>
@@ -5630,6 +7283,50 @@
     <w:lsdException w:name="Hyperlink" w:uiPriority="99"/>
     <w:lsdException w:name="Strong" w:qFormat="1"/>
     <w:lsdException w:name="Emphasis" w:qFormat="1"/>
+    <w:lsdException w:name="Normal Table" w:semiHidden="1" w:unhideWhenUsed="1"/>
+    <w:lsdException w:name="Table Simple 1" w:semiHidden="1" w:unhideWhenUsed="1"/>
+    <w:lsdException w:name="Table Simple 2" w:semiHidden="1" w:unhideWhenUsed="1"/>
+    <w:lsdException w:name="Table Simple 3" w:semiHidden="1" w:unhideWhenUsed="1"/>
+    <w:lsdException w:name="Table Classic 1" w:semiHidden="1" w:unhideWhenUsed="1"/>
+    <w:lsdException w:name="Table Classic 2" w:semiHidden="1" w:unhideWhenUsed="1"/>
+    <w:lsdException w:name="Table Classic 3" w:semiHidden="1" w:unhideWhenUsed="1"/>
+    <w:lsdException w:name="Table Classic 4" w:semiHidden="1" w:unhideWhenUsed="1"/>
+    <w:lsdException w:name="Table Colorful 1" w:semiHidden="1" w:unhideWhenUsed="1"/>
+    <w:lsdException w:name="Table Colorful 2" w:semiHidden="1" w:unhideWhenUsed="1"/>
+    <w:lsdException w:name="Table Colorful 3" w:semiHidden="1" w:unhideWhenUsed="1"/>
+    <w:lsdException w:name="Table Columns 1" w:semiHidden="1" w:unhideWhenUsed="1"/>
+    <w:lsdException w:name="Table Columns 2" w:semiHidden="1" w:unhideWhenUsed="1"/>
+    <w:lsdException w:name="Table Columns 3" w:semiHidden="1" w:unhideWhenUsed="1"/>
+    <w:lsdException w:name="Table Columns 4" w:semiHidden="1" w:unhideWhenUsed="1"/>
+    <w:lsdException w:name="Table Columns 5" w:semiHidden="1" w:unhideWhenUsed="1"/>
+    <w:lsdException w:name="Table Grid 1" w:semiHidden="1" w:unhideWhenUsed="1"/>
+    <w:lsdException w:name="Table Grid 2" w:semiHidden="1" w:unhideWhenUsed="1"/>
+    <w:lsdException w:name="Table Grid 3" w:semiHidden="1" w:unhideWhenUsed="1"/>
+    <w:lsdException w:name="Table Grid 4" w:semiHidden="1" w:unhideWhenUsed="1"/>
+    <w:lsdException w:name="Table Grid 5" w:semiHidden="1" w:unhideWhenUsed="1"/>
+    <w:lsdException w:name="Table Grid 6" w:semiHidden="1" w:unhideWhenUsed="1"/>
+    <w:lsdException w:name="Table Grid 7" w:semiHidden="1" w:unhideWhenUsed="1"/>
+    <w:lsdException w:name="Table Grid 8" w:semiHidden="1" w:unhideWhenUsed="1"/>
+    <w:lsdException w:name="Table List 1" w:semiHidden="1" w:unhideWhenUsed="1"/>
+    <w:lsdException w:name="Table List 2" w:semiHidden="1" w:unhideWhenUsed="1"/>
+    <w:lsdException w:name="Table List 3" w:semiHidden="1" w:unhideWhenUsed="1"/>
+    <w:lsdException w:name="Table List 4" w:semiHidden="1" w:unhideWhenUsed="1"/>
+    <w:lsdException w:name="Table List 5" w:semiHidden="1" w:unhideWhenUsed="1"/>
+    <w:lsdException w:name="Table List 6" w:semiHidden="1" w:unhideWhenUsed="1"/>
+    <w:lsdException w:name="Table List 7" w:semiHidden="1" w:unhideWhenUsed="1"/>
+    <w:lsdException w:name="Table List 8" w:semiHidden="1" w:unhideWhenUsed="1"/>
+    <w:lsdException w:name="Table 3D effects 1" w:semiHidden="1" w:unhideWhenUsed="1"/>
+    <w:lsdException w:name="Table 3D effects 2" w:semiHidden="1" w:unhideWhenUsed="1"/>
+    <w:lsdException w:name="Table 3D effects 3" w:semiHidden="1" w:unhideWhenUsed="1"/>
+    <w:lsdException w:name="Table Contemporary" w:semiHidden="1" w:unhideWhenUsed="1"/>
+    <w:lsdException w:name="Table Elegant" w:semiHidden="1" w:unhideWhenUsed="1"/>
+    <w:lsdException w:name="Table Professional" w:semiHidden="1" w:unhideWhenUsed="1"/>
+    <w:lsdException w:name="Table Subtle 1" w:semiHidden="1" w:unhideWhenUsed="1"/>
+    <w:lsdException w:name="Table Subtle 2" w:semiHidden="1" w:unhideWhenUsed="1"/>
+    <w:lsdException w:name="Table Web 1" w:semiHidden="1" w:unhideWhenUsed="1"/>
+    <w:lsdException w:name="Table Web 2" w:semiHidden="1" w:unhideWhenUsed="1"/>
+    <w:lsdException w:name="Table Web 3" w:semiHidden="1" w:unhideWhenUsed="1"/>
+    <w:lsdException w:name="Table Theme" w:semiHidden="1" w:unhideWhenUsed="1"/>
     <w:lsdException w:name="Placeholder Text" w:semiHidden="1" w:uiPriority="99"/>
     <w:lsdException w:name="No Spacing" w:uiPriority="1" w:qFormat="1"/>
     <w:lsdException w:name="Light Shading" w:uiPriority="60"/>
@@ -5929,10 +7626,15 @@
   </w:style>
   <w:style w:type="character" w:default="1" w:styleId="DefaultParagraphFont">
     <w:name w:val="Default Paragraph Font"/>
+    <w:uiPriority w:val="1"/>
+    <w:semiHidden/>
+    <w:unhideWhenUsed/>
   </w:style>
   <w:style w:type="table" w:default="1" w:styleId="TableNormal">
     <w:name w:val="Normal Table"/>
+    <w:uiPriority w:val="99"/>
     <w:semiHidden/>
+    <w:unhideWhenUsed/>
     <w:tblPr>
       <w:tblInd w:w="0" w:type="dxa"/>
       <w:tblCellMar>
@@ -5945,14 +7647,13 @@
   </w:style>
   <w:style w:type="numbering" w:default="1" w:styleId="NoList">
     <w:name w:val="No List"/>
+    <w:uiPriority w:val="99"/>
     <w:semiHidden/>
-  </w:style>
-  <w:style w:type="character" w:styleId="DefaultParagraphFont0">
-    <w:name w:val="Default Paragraph Font"/>
+    <w:unhideWhenUsed/>
   </w:style>
   <w:style w:type="character" w:styleId="Hyperlink">
     <w:name w:val="Hyperlink"/>
-    <w:basedOn w:val="DefaultParagraphFont0"/>
+    <w:basedOn w:val="DefaultParagraphFont"/>
     <w:uiPriority w:val="99"/>
     <w:rPr>
       <w:color w:val="0000FF"/>
@@ -6436,7 +8137,7 @@
 </file>
 
 <file path=customXml/itemProps1.xml><?xml version="1.0" encoding="utf-8"?>
-<ds:datastoreItem xmlns:ds="http://schemas.openxmlformats.org/officeDocument/2006/customXml" ds:itemID="{C9927BD6-789A-4B0B-AB9A-259A64F2B6C6}">
+<ds:datastoreItem xmlns:ds="http://schemas.openxmlformats.org/officeDocument/2006/customXml" ds:itemID="{B6F21901-4C07-419D-BDC0-CED9B910FE24}">
   <ds:schemaRefs>
     <ds:schemaRef ds:uri="http://schemas.openxmlformats.org/officeDocument/2006/bibliography"/>
   </ds:schemaRefs>

</xml_diff>

<commit_message>
changed the power point the reflect some use cases
</commit_message>
<xml_diff>
--- a/projectDocumentation/Requirements.docx
+++ b/projectDocumentation/Requirements.docx
@@ -1238,8 +1238,6 @@
           </w:rPr>
           <w:t>Use Case 11</w:t>
         </w:r>
-        <w:bookmarkStart w:id="0" w:name="_GoBack"/>
-        <w:bookmarkEnd w:id="0"/>
         <w:r>
           <w:rPr>
             <w:noProof/>
@@ -1739,11 +1737,11 @@
         <w:lastRenderedPageBreak/>
         <w:fldChar w:fldCharType="end"/>
       </w:r>
-      <w:bookmarkStart w:id="1" w:name="_Toc444352035"/>
+      <w:bookmarkStart w:id="0" w:name="_Toc444352035"/>
       <w:r>
         <w:t>Modification History</w:t>
       </w:r>
-      <w:bookmarkEnd w:id="1"/>
+      <w:bookmarkEnd w:id="0"/>
     </w:p>
     <w:p>
       <w:pPr>
@@ -1810,22 +1808,22 @@
         <w:pStyle w:val="Heading1"/>
         <w:pageBreakBefore/>
       </w:pPr>
-      <w:bookmarkStart w:id="2" w:name="_Toc444352036"/>
+      <w:bookmarkStart w:id="1" w:name="_Toc444352036"/>
       <w:r>
         <w:lastRenderedPageBreak/>
         <w:t>Domain Knowledge</w:t>
       </w:r>
+      <w:bookmarkEnd w:id="1"/>
+    </w:p>
+    <w:p>
+      <w:pPr>
+        <w:pStyle w:val="Heading2"/>
+      </w:pPr>
+      <w:bookmarkStart w:id="2" w:name="_Toc444352037"/>
+      <w:r>
+        <w:t>Glossary</w:t>
+      </w:r>
       <w:bookmarkEnd w:id="2"/>
-    </w:p>
-    <w:p>
-      <w:pPr>
-        <w:pStyle w:val="Heading2"/>
-      </w:pPr>
-      <w:bookmarkStart w:id="3" w:name="_Toc444352037"/>
-      <w:r>
-        <w:t>Glossary</w:t>
-      </w:r>
-      <w:bookmarkEnd w:id="3"/>
     </w:p>
     <w:p/>
     <w:tbl>
@@ -2449,12 +2447,12 @@
         <w:pStyle w:val="Heading2"/>
         <w:pageBreakBefore/>
       </w:pPr>
-      <w:bookmarkStart w:id="4" w:name="_Toc444352038"/>
+      <w:bookmarkStart w:id="3" w:name="_Toc444352038"/>
       <w:r>
         <w:lastRenderedPageBreak/>
         <w:t>Interview with Client</w:t>
       </w:r>
-      <w:bookmarkEnd w:id="4"/>
+      <w:bookmarkEnd w:id="3"/>
     </w:p>
     <w:p/>
     <w:p>
@@ -2525,32 +2523,16 @@
         <w:t xml:space="preserve">Attendees: </w:t>
       </w:r>
       <w:r>
-        <w:t xml:space="preserve">Yuan </w:t>
-      </w:r>
-      <w:proofErr w:type="spellStart"/>
-      <w:r>
-        <w:t>Shengli</w:t>
-      </w:r>
-      <w:proofErr w:type="spellEnd"/>
+        <w:t xml:space="preserve">Yuan Shengli </w:t>
+      </w:r>
+    </w:p>
+    <w:p>
       <w:r>
         <w:t xml:space="preserve"> </w:t>
       </w:r>
-    </w:p>
-    <w:p>
-      <w:r>
-        <w:t xml:space="preserve"> </w:t>
-      </w:r>
       <w:r>
         <w:tab/>
-        <w:t xml:space="preserve">Project Management Committee (Eddie, Carrie, Jason, </w:t>
-      </w:r>
-      <w:proofErr w:type="spellStart"/>
-      <w:r>
-        <w:t>Ibra</w:t>
-      </w:r>
-      <w:proofErr w:type="spellEnd"/>
-      <w:r>
-        <w:t>)</w:t>
+        <w:t>Project Management Committee (Eddie, Carrie, Jason, Ibra)</w:t>
       </w:r>
     </w:p>
     <w:p>
@@ -2725,32 +2707,32 @@
         <w:pStyle w:val="Heading1"/>
         <w:pageBreakBefore/>
       </w:pPr>
-      <w:bookmarkStart w:id="5" w:name="_Toc444352039"/>
+      <w:bookmarkStart w:id="4" w:name="_Toc444352039"/>
       <w:r>
         <w:lastRenderedPageBreak/>
         <w:t>Functional Requirements</w:t>
       </w:r>
+      <w:bookmarkEnd w:id="4"/>
+    </w:p>
+    <w:p>
+      <w:pPr>
+        <w:pStyle w:val="Heading2"/>
+      </w:pPr>
+      <w:bookmarkStart w:id="5" w:name="_Toc444352040"/>
+      <w:r>
+        <w:t>Use Cases</w:t>
+      </w:r>
       <w:bookmarkEnd w:id="5"/>
     </w:p>
     <w:p>
       <w:pPr>
-        <w:pStyle w:val="Heading2"/>
-      </w:pPr>
-      <w:bookmarkStart w:id="6" w:name="_Toc444352040"/>
-      <w:r>
-        <w:t>Use Cases</w:t>
+        <w:pStyle w:val="Heading3"/>
+      </w:pPr>
+      <w:bookmarkStart w:id="6" w:name="_Toc444352041"/>
+      <w:r>
+        <w:t>Use Case 1</w:t>
       </w:r>
       <w:bookmarkEnd w:id="6"/>
-    </w:p>
-    <w:p>
-      <w:pPr>
-        <w:pStyle w:val="Heading3"/>
-      </w:pPr>
-      <w:bookmarkStart w:id="7" w:name="_Toc444352041"/>
-      <w:r>
-        <w:t>Use Case 1</w:t>
-      </w:r>
-      <w:bookmarkEnd w:id="7"/>
     </w:p>
     <w:tbl>
       <w:tblPr>
@@ -3003,11 +2985,11 @@
       <w:pPr>
         <w:pStyle w:val="Heading3"/>
       </w:pPr>
-      <w:bookmarkStart w:id="8" w:name="_Toc444352042"/>
+      <w:bookmarkStart w:id="7" w:name="_Toc444352042"/>
       <w:r>
         <w:t>Use Case 2</w:t>
       </w:r>
-      <w:bookmarkEnd w:id="8"/>
+      <w:bookmarkEnd w:id="7"/>
     </w:p>
     <w:tbl>
       <w:tblPr>
@@ -3273,11 +3255,11 @@
       <w:pPr>
         <w:pStyle w:val="Heading3"/>
       </w:pPr>
-      <w:bookmarkStart w:id="9" w:name="_Toc444352043"/>
+      <w:bookmarkStart w:id="8" w:name="_Toc444352043"/>
       <w:r>
         <w:t>Use Case 3</w:t>
       </w:r>
-      <w:bookmarkEnd w:id="9"/>
+      <w:bookmarkEnd w:id="8"/>
     </w:p>
     <w:tbl>
       <w:tblPr>
@@ -3539,11 +3521,11 @@
       <w:pPr>
         <w:pStyle w:val="Heading3"/>
       </w:pPr>
-      <w:bookmarkStart w:id="10" w:name="_Toc444352044"/>
+      <w:bookmarkStart w:id="9" w:name="_Toc444352044"/>
       <w:r>
         <w:t>Use Case 4</w:t>
       </w:r>
-      <w:bookmarkEnd w:id="10"/>
+      <w:bookmarkEnd w:id="9"/>
     </w:p>
     <w:tbl>
       <w:tblPr>
@@ -3797,11 +3779,11 @@
       <w:pPr>
         <w:pStyle w:val="Heading3"/>
       </w:pPr>
-      <w:bookmarkStart w:id="11" w:name="_Toc444352045"/>
+      <w:bookmarkStart w:id="10" w:name="_Toc444352045"/>
       <w:r>
         <w:t>Use Case 5</w:t>
       </w:r>
-      <w:bookmarkEnd w:id="11"/>
+      <w:bookmarkEnd w:id="10"/>
     </w:p>
     <w:tbl>
       <w:tblPr>
@@ -4042,12 +4024,12 @@
       <w:pPr>
         <w:pStyle w:val="Heading3"/>
       </w:pPr>
-      <w:bookmarkStart w:id="12" w:name="_Toc444352046"/>
+      <w:bookmarkStart w:id="11" w:name="_Toc444352046"/>
       <w:r>
         <w:lastRenderedPageBreak/>
         <w:t>Use Case 6</w:t>
       </w:r>
-      <w:bookmarkEnd w:id="12"/>
+      <w:bookmarkEnd w:id="11"/>
     </w:p>
     <w:tbl>
       <w:tblPr>
@@ -4288,11 +4270,11 @@
       <w:pPr>
         <w:pStyle w:val="Heading3"/>
       </w:pPr>
-      <w:bookmarkStart w:id="13" w:name="_Toc444352047"/>
+      <w:bookmarkStart w:id="12" w:name="_Toc444352047"/>
       <w:r>
         <w:t>Use Case 7</w:t>
       </w:r>
-      <w:bookmarkEnd w:id="13"/>
+      <w:bookmarkEnd w:id="12"/>
     </w:p>
     <w:tbl>
       <w:tblPr>
@@ -4537,11 +4519,11 @@
       <w:pPr>
         <w:pStyle w:val="Heading3"/>
       </w:pPr>
-      <w:bookmarkStart w:id="14" w:name="_Toc444352048"/>
+      <w:bookmarkStart w:id="13" w:name="_Toc444352048"/>
       <w:r>
         <w:t>Use Case 8</w:t>
       </w:r>
-      <w:bookmarkEnd w:id="14"/>
+      <w:bookmarkEnd w:id="13"/>
     </w:p>
     <w:tbl>
       <w:tblPr>
@@ -4705,15 +4687,7 @@
               <w:t>Can</w:t>
             </w:r>
             <w:r>
-              <w:t xml:space="preserve">not be used when playing </w:t>
-            </w:r>
-            <w:proofErr w:type="spellStart"/>
-            <w:r>
-              <w:t>PvP</w:t>
-            </w:r>
-            <w:proofErr w:type="spellEnd"/>
-            <w:r>
-              <w:t>.</w:t>
+              <w:t>not be used when playing PvP.</w:t>
             </w:r>
           </w:p>
         </w:tc>
@@ -4802,11 +4776,11 @@
       <w:pPr>
         <w:pStyle w:val="Heading3"/>
       </w:pPr>
-      <w:bookmarkStart w:id="15" w:name="_Toc444352049"/>
+      <w:bookmarkStart w:id="14" w:name="_Toc444352049"/>
       <w:r>
         <w:t>Use Case 9</w:t>
       </w:r>
-      <w:bookmarkEnd w:id="15"/>
+      <w:bookmarkEnd w:id="14"/>
       <w:r>
         <w:t xml:space="preserve"> </w:t>
       </w:r>
@@ -5057,11 +5031,11 @@
       <w:pPr>
         <w:pStyle w:val="Heading3"/>
       </w:pPr>
-      <w:bookmarkStart w:id="16" w:name="_Toc444352050"/>
+      <w:bookmarkStart w:id="15" w:name="_Toc444352050"/>
       <w:r>
         <w:t>Use Case 10</w:t>
       </w:r>
-      <w:bookmarkEnd w:id="16"/>
+      <w:bookmarkEnd w:id="15"/>
     </w:p>
     <w:tbl>
       <w:tblPr>
@@ -5305,12 +5279,12 @@
       <w:pPr>
         <w:pStyle w:val="Heading3"/>
       </w:pPr>
-      <w:bookmarkStart w:id="17" w:name="_Toc444352051"/>
+      <w:bookmarkStart w:id="16" w:name="_Toc444352051"/>
       <w:r>
         <w:lastRenderedPageBreak/>
         <w:t>Use Case 11</w:t>
       </w:r>
-      <w:bookmarkEnd w:id="17"/>
+      <w:bookmarkEnd w:id="16"/>
     </w:p>
     <w:tbl>
       <w:tblPr>
@@ -5556,11 +5530,11 @@
       <w:pPr>
         <w:pStyle w:val="Heading3"/>
       </w:pPr>
-      <w:bookmarkStart w:id="18" w:name="_Toc444352052"/>
+      <w:bookmarkStart w:id="17" w:name="_Toc444352052"/>
       <w:r>
         <w:t>Use Case 12</w:t>
       </w:r>
-      <w:bookmarkEnd w:id="18"/>
+      <w:bookmarkEnd w:id="17"/>
     </w:p>
     <w:tbl>
       <w:tblPr>
@@ -5802,11 +5776,11 @@
       <w:pPr>
         <w:pStyle w:val="Heading3"/>
       </w:pPr>
-      <w:bookmarkStart w:id="19" w:name="_Toc444352053"/>
+      <w:bookmarkStart w:id="18" w:name="_Toc444352053"/>
       <w:r>
         <w:t>Use Case 13</w:t>
       </w:r>
-      <w:bookmarkEnd w:id="19"/>
+      <w:bookmarkEnd w:id="18"/>
     </w:p>
     <w:tbl>
       <w:tblPr>
@@ -6050,11 +6024,11 @@
       <w:pPr>
         <w:pStyle w:val="Heading3"/>
       </w:pPr>
-      <w:bookmarkStart w:id="20" w:name="_Toc444352054"/>
+      <w:bookmarkStart w:id="19" w:name="_Toc444352054"/>
       <w:r>
         <w:t>Use Case 14</w:t>
       </w:r>
-      <w:bookmarkEnd w:id="20"/>
+      <w:bookmarkEnd w:id="19"/>
     </w:p>
     <w:tbl>
       <w:tblPr>
@@ -6312,65 +6286,70 @@
         <w:pStyle w:val="Heading1"/>
         <w:pageBreakBefore/>
       </w:pPr>
-      <w:bookmarkStart w:id="21" w:name="_Toc444352055"/>
+      <w:bookmarkStart w:id="20" w:name="_Toc444352055"/>
       <w:r>
         <w:lastRenderedPageBreak/>
         <w:t>Non-Functional Requirements</w:t>
       </w:r>
+      <w:bookmarkEnd w:id="20"/>
+    </w:p>
+    <w:p>
+      <w:pPr>
+        <w:pStyle w:val="Heading2"/>
+      </w:pPr>
+      <w:bookmarkStart w:id="21" w:name="_Toc444352056"/>
+      <w:r>
+        <w:t>Cost Constraints</w:t>
+      </w:r>
       <w:bookmarkEnd w:id="21"/>
     </w:p>
     <w:p>
+      <w:r>
+        <w:t>No cost constraints are foreseeable in the near future. Due to this lack of constraint, we are sure no cost will be generated and also no downtime will be expected for this project.</w:t>
+      </w:r>
+    </w:p>
+    <w:p>
+      <w:r>
+        <w:t>W</w:t>
+      </w:r>
+      <w:r>
+        <w:t>e are using GitHub and Drobox to keep track of our documentation</w:t>
+      </w:r>
+      <w:r>
+        <w:t xml:space="preserve"> and source code</w:t>
+      </w:r>
+      <w:r>
+        <w:t>. A log file is generated to show all of changes and commits on the master branch.  The branch has been replicated as a mirror branch w</w:t>
+      </w:r>
+      <w:r>
+        <w:t xml:space="preserve">here developers can make changes and submit their code to be reviewed before </w:t>
+      </w:r>
+      <w:r>
+        <w:t>being merged with the main</w:t>
+      </w:r>
+      <w:r>
+        <w:t xml:space="preserve"> branch.</w:t>
+      </w:r>
+    </w:p>
+    <w:p>
       <w:pPr>
         <w:pStyle w:val="Heading2"/>
       </w:pPr>
-      <w:bookmarkStart w:id="22" w:name="_Toc444352056"/>
-      <w:r>
-        <w:t>Cost Constraints</w:t>
+      <w:bookmarkStart w:id="22" w:name="_Toc444352057"/>
+      <w:r>
+        <w:t>Reliability</w:t>
       </w:r>
       <w:bookmarkEnd w:id="22"/>
     </w:p>
     <w:p>
       <w:r>
-        <w:t>No cost constraints are foreseeable in the near future. Due to this lack of constraint, we are sure no cost will be generated and also no downtime will be expected for this project.</w:t>
-      </w:r>
-    </w:p>
-    <w:p>
-      <w:r>
-        <w:t>W</w:t>
-      </w:r>
-      <w:r>
-        <w:t>e are using GitHub and Drobox to keep track of our documentation</w:t>
-      </w:r>
-      <w:r>
-        <w:t xml:space="preserve"> and source code</w:t>
-      </w:r>
-      <w:r>
-        <w:t>. A log file is generated to show all of changes and commits on the master branch.  The branch has been replicated as a mirror branch w</w:t>
-      </w:r>
-      <w:r>
-        <w:t xml:space="preserve">here developers can make changes and submit their code to be reviewed before </w:t>
-      </w:r>
-      <w:r>
-        <w:t>being merged with the main</w:t>
-      </w:r>
-      <w:r>
-        <w:t xml:space="preserve"> branch.</w:t>
-      </w:r>
-    </w:p>
-    <w:p>
-      <w:pPr>
-        <w:pStyle w:val="Heading2"/>
-      </w:pPr>
-      <w:bookmarkStart w:id="23" w:name="_Toc444352057"/>
-      <w:r>
-        <w:t>Reliability</w:t>
-      </w:r>
+        <w:t>The software should be usable, without any operational faults, for the period of time between its deployment and the following three years.</w:t>
+      </w:r>
+      <w:r>
+        <w:t xml:space="preserve">  Based on the schedule and following phases that we have use, the product should be able to be completed at the respected date.</w:t>
+      </w:r>
+      <w:bookmarkStart w:id="23" w:name="_GoBack"/>
       <w:bookmarkEnd w:id="23"/>
-    </w:p>
-    <w:p>
-      <w:r>
-        <w:t>The software should be usable, without any operational faults, for the period of time between its deployment and the following three years.</w:t>
-      </w:r>
     </w:p>
     <w:p>
       <w:pPr>
@@ -8137,7 +8116,7 @@
 </file>
 
 <file path=customXml/itemProps1.xml><?xml version="1.0" encoding="utf-8"?>
-<ds:datastoreItem xmlns:ds="http://schemas.openxmlformats.org/officeDocument/2006/customXml" ds:itemID="{B6F21901-4C07-419D-BDC0-CED9B910FE24}">
+<ds:datastoreItem xmlns:ds="http://schemas.openxmlformats.org/officeDocument/2006/customXml" ds:itemID="{1E3031B4-65F1-4F84-9599-69FAD98824CC}">
   <ds:schemaRefs>
     <ds:schemaRef ds:uri="http://schemas.openxmlformats.org/officeDocument/2006/bibliography"/>
   </ds:schemaRefs>

</xml_diff>